<commit_message>
Fixed issues related to SQ4. Updated opi and documentation.
</commit_message>
<xml_diff>
--- a/doc/Sequence4.docx
+++ b/doc/Sequence4.docx
@@ -1,6 +1,6 @@
 
 <file path=word/document.xml><?xml version="1.0" encoding="utf-8"?>
-<w:document xmlns:wpc="http://schemas.microsoft.com/office/word/2010/wordprocessingCanvas" xmlns:mc="http://schemas.openxmlformats.org/markup-compatibility/2006" xmlns:o="urn:schemas-microsoft-com:office:office" xmlns:r="http://schemas.openxmlformats.org/officeDocument/2006/relationships" xmlns:m="http://schemas.openxmlformats.org/officeDocument/2006/math" xmlns:v="urn:schemas-microsoft-com:vml" xmlns:wp14="http://schemas.microsoft.com/office/word/2010/wordprocessingDrawing" xmlns:wp="http://schemas.openxmlformats.org/drawingml/2006/wordprocessingDrawing" xmlns:w10="urn:schemas-microsoft-com:office:word" xmlns:w="http://schemas.openxmlformats.org/wordprocessingml/2006/main" xmlns:w14="http://schemas.microsoft.com/office/word/2010/wordml" xmlns:wpg="http://schemas.microsoft.com/office/word/2010/wordprocessingGroup" xmlns:wpi="http://schemas.microsoft.com/office/word/2010/wordprocessingInk" xmlns:wne="http://schemas.microsoft.com/office/word/2006/wordml" xmlns:wps="http://schemas.microsoft.com/office/word/2010/wordprocessingShape" mc:Ignorable="w14 wp14">
+<w:document xmlns:wpc="http://schemas.microsoft.com/office/word/2010/wordprocessingCanvas" xmlns:cx="http://schemas.microsoft.com/office/drawing/2014/chartex" xmlns:cx1="http://schemas.microsoft.com/office/drawing/2015/9/8/chartex" xmlns:mc="http://schemas.openxmlformats.org/markup-compatibility/2006" xmlns:o="urn:schemas-microsoft-com:office:office" xmlns:r="http://schemas.openxmlformats.org/officeDocument/2006/relationships" xmlns:m="http://schemas.openxmlformats.org/officeDocument/2006/math" xmlns:v="urn:schemas-microsoft-com:vml" xmlns:wp14="http://schemas.microsoft.com/office/word/2010/wordprocessingDrawing" xmlns:wp="http://schemas.openxmlformats.org/drawingml/2006/wordprocessingDrawing" xmlns:w10="urn:schemas-microsoft-com:office:word" xmlns:w="http://schemas.openxmlformats.org/wordprocessingml/2006/main" xmlns:w14="http://schemas.microsoft.com/office/word/2010/wordml" xmlns:w15="http://schemas.microsoft.com/office/word/2012/wordml" xmlns:w16se="http://schemas.microsoft.com/office/word/2015/wordml/symex" xmlns:wpg="http://schemas.microsoft.com/office/word/2010/wordprocessingGroup" xmlns:wpi="http://schemas.microsoft.com/office/word/2010/wordprocessingInk" xmlns:wne="http://schemas.microsoft.com/office/word/2006/wordml" xmlns:wps="http://schemas.microsoft.com/office/word/2010/wordprocessingShape" mc:Ignorable="w14 w15 w16se wp14">
   <w:body>
     <w:p>
       <w:pPr>
@@ -169,6 +169,52 @@
         <w:spacing w:before="100" w:beforeAutospacing="1" w:after="100" w:afterAutospacing="1" w:line="240" w:lineRule="auto"/>
         <w:rPr>
           <w:rFonts w:ascii="Times New Roman" w:eastAsia="Times New Roman" w:hAnsi="Times New Roman" w:cs="Times New Roman"/>
+          <w:color w:val="FF0000"/>
+          <w:sz w:val="24"/>
+          <w:szCs w:val="24"/>
+          <w:lang w:eastAsia="sv-SE"/>
+        </w:rPr>
+      </w:pPr>
+      <w:r>
+        <w:rPr>
+          <w:rFonts w:ascii="Times New Roman" w:eastAsia="Times New Roman" w:hAnsi="Times New Roman" w:cs="Times New Roman"/>
+          <w:color w:val="FF0000"/>
+          <w:sz w:val="24"/>
+          <w:szCs w:val="24"/>
+          <w:lang w:eastAsia="sv-SE"/>
+        </w:rPr>
+        <w:t>The CV581-CV583 will be kept constant at the values saved at transition between step 4 and 6.</w:t>
+      </w:r>
+    </w:p>
+    <w:p>
+      <w:pPr>
+        <w:spacing w:before="100" w:beforeAutospacing="1" w:after="100" w:afterAutospacing="1" w:line="240" w:lineRule="auto"/>
+        <w:rPr>
+          <w:rFonts w:ascii="Times New Roman" w:eastAsia="Times New Roman" w:hAnsi="Times New Roman" w:cs="Times New Roman"/>
+          <w:color w:val="FF0000"/>
+          <w:sz w:val="24"/>
+          <w:szCs w:val="24"/>
+          <w:lang w:eastAsia="sv-SE"/>
+        </w:rPr>
+      </w:pPr>
+      <w:r>
+        <w:rPr>
+          <w:rFonts w:ascii="Times New Roman" w:eastAsia="Times New Roman" w:hAnsi="Times New Roman" w:cs="Times New Roman"/>
+          <w:color w:val="FF0000"/>
+          <w:sz w:val="24"/>
+          <w:szCs w:val="24"/>
+          <w:lang w:eastAsia="sv-SE"/>
+        </w:rPr>
+        <w:t>Switching between the gas bag and Kaser compressor is not possible when this sequence is active.</w:t>
+      </w:r>
+      <w:bookmarkStart w:id="4" w:name="_GoBack"/>
+      <w:bookmarkEnd w:id="4"/>
+    </w:p>
+    <w:p>
+      <w:pPr>
+        <w:spacing w:before="100" w:beforeAutospacing="1" w:after="100" w:afterAutospacing="1" w:line="240" w:lineRule="auto"/>
+        <w:rPr>
+          <w:rFonts w:ascii="Times New Roman" w:eastAsia="Times New Roman" w:hAnsi="Times New Roman" w:cs="Times New Roman"/>
           <w:sz w:val="24"/>
           <w:szCs w:val="24"/>
           <w:lang w:eastAsia="sv-SE"/>
@@ -182,28 +228,6 @@
           <w:lang w:eastAsia="sv-SE"/>
         </w:rPr>
         <w:t>SQ8 and SQ19 are running during the tests</w:t>
-      </w:r>
-    </w:p>
-    <w:p>
-      <w:pPr>
-        <w:spacing w:before="100" w:beforeAutospacing="1" w:after="100" w:afterAutospacing="1" w:line="240" w:lineRule="auto"/>
-        <w:rPr>
-          <w:rFonts w:ascii="Times New Roman" w:eastAsia="Times New Roman" w:hAnsi="Times New Roman" w:cs="Times New Roman"/>
-          <w:sz w:val="24"/>
-          <w:szCs w:val="24"/>
-          <w:lang w:eastAsia="sv-SE"/>
-        </w:rPr>
-      </w:pPr>
-      <w:r>
-        <w:rPr>
-          <w:rFonts w:ascii="Times New Roman" w:eastAsia="Times New Roman" w:hAnsi="Times New Roman" w:cs="Times New Roman"/>
-          <w:b/>
-          <w:bCs/>
-          <w:sz w:val="24"/>
-          <w:szCs w:val="24"/>
-          <w:lang w:eastAsia="sv-SE"/>
-        </w:rPr>
-        <w:t> </w:t>
       </w:r>
     </w:p>
     <w:p>
@@ -1200,10 +1224,10 @@
         </w:rPr>
         <w:t xml:space="preserve"> Temp </w:t>
       </w:r>
-      <w:commentRangeStart w:id="4"/>
       <w:commentRangeStart w:id="5"/>
       <w:commentRangeStart w:id="6"/>
       <w:commentRangeStart w:id="7"/>
+      <w:commentRangeStart w:id="8"/>
       <w:r>
         <w:rPr>
           <w:rFonts w:ascii="Times New Roman" w:eastAsia="Times New Roman" w:hAnsi="Times New Roman" w:cs="Times New Roman"/>
@@ -1214,33 +1238,33 @@
         </w:rPr>
         <w:t>OK</w:t>
       </w:r>
-      <w:commentRangeEnd w:id="4"/>
+      <w:commentRangeEnd w:id="5"/>
       <w:r>
         <w:rPr>
           <w:rStyle w:val="CommentReference"/>
         </w:rPr>
-        <w:commentReference w:id="4"/>
-      </w:r>
-      <w:commentRangeEnd w:id="5"/>
+        <w:commentReference w:id="5"/>
+      </w:r>
+      <w:commentRangeEnd w:id="6"/>
       <w:r>
         <w:rPr>
           <w:rStyle w:val="CommentReference"/>
         </w:rPr>
-        <w:commentReference w:id="5"/>
-      </w:r>
-      <w:commentRangeEnd w:id="6"/>
+        <w:commentReference w:id="6"/>
+      </w:r>
+      <w:commentRangeEnd w:id="7"/>
       <w:r>
         <w:rPr>
           <w:rStyle w:val="CommentReference"/>
         </w:rPr>
-        <w:commentReference w:id="6"/>
-      </w:r>
-      <w:commentRangeEnd w:id="7"/>
+        <w:commentReference w:id="7"/>
+      </w:r>
+      <w:commentRangeEnd w:id="8"/>
       <w:r>
         <w:rPr>
           <w:rStyle w:val="CommentReference"/>
         </w:rPr>
-        <w:commentReference w:id="7"/>
+        <w:commentReference w:id="8"/>
       </w:r>
       <w:r>
         <w:rPr>
@@ -1661,22 +1685,11 @@
           <w:szCs w:val="24"/>
           <w:lang w:eastAsia="sv-SE"/>
         </w:rPr>
-        <w:t>#</w:t>
-      </w:r>
-      <w:proofErr w:type="spellStart"/>
-      <w:r>
-        <w:rPr>
-          <w:rFonts w:ascii="Times New Roman" w:eastAsia="Times New Roman" w:hAnsi="Times New Roman" w:cs="Times New Roman"/>
-          <w:color w:val="FF0000"/>
-          <w:sz w:val="24"/>
-          <w:szCs w:val="24"/>
-          <w:lang w:eastAsia="sv-SE"/>
-        </w:rPr>
-        <w:t>PLC.magnet_</w:t>
-      </w:r>
-      <w:commentRangeStart w:id="8"/>
+        <w:t>#PLC.magnet_</w:t>
+      </w:r>
       <w:commentRangeStart w:id="9"/>
       <w:commentRangeStart w:id="10"/>
+      <w:commentRangeStart w:id="11"/>
       <w:r>
         <w:rPr>
           <w:rFonts w:ascii="Times New Roman" w:eastAsia="Times New Roman" w:hAnsi="Times New Roman" w:cs="Times New Roman"/>
@@ -1687,27 +1700,26 @@
         </w:rPr>
         <w:t>insert</w:t>
       </w:r>
-      <w:commentRangeEnd w:id="8"/>
-      <w:proofErr w:type="spellEnd"/>
+      <w:commentRangeEnd w:id="9"/>
       <w:r>
         <w:rPr>
           <w:rStyle w:val="CommentReference"/>
         </w:rPr>
-        <w:commentReference w:id="8"/>
-      </w:r>
-      <w:commentRangeEnd w:id="9"/>
+        <w:commentReference w:id="9"/>
+      </w:r>
+      <w:commentRangeEnd w:id="10"/>
       <w:r>
         <w:rPr>
           <w:rStyle w:val="CommentReference"/>
         </w:rPr>
-        <w:commentReference w:id="9"/>
-      </w:r>
-      <w:commentRangeEnd w:id="10"/>
+        <w:commentReference w:id="10"/>
+      </w:r>
+      <w:commentRangeEnd w:id="11"/>
       <w:r>
         <w:rPr>
           <w:rStyle w:val="CommentReference"/>
         </w:rPr>
-        <w:commentReference w:id="10"/>
+        <w:commentReference w:id="11"/>
       </w:r>
       <w:r>
         <w:rPr>
@@ -2399,27 +2411,7 @@
           <w:szCs w:val="24"/>
           <w:lang w:eastAsia="sv-SE"/>
         </w:rPr>
-        <w:t xml:space="preserve">Used for setting EH680 </w:t>
-      </w:r>
-      <w:proofErr w:type="spellStart"/>
-      <w:r>
-        <w:rPr>
-          <w:rFonts w:ascii="Times New Roman" w:eastAsia="Times New Roman" w:hAnsi="Times New Roman" w:cs="Times New Roman"/>
-          <w:sz w:val="24"/>
-          <w:szCs w:val="24"/>
-          <w:lang w:eastAsia="sv-SE"/>
-        </w:rPr>
-        <w:t>ExtCmd</w:t>
-      </w:r>
-      <w:proofErr w:type="spellEnd"/>
-      <w:r>
-        <w:rPr>
-          <w:rFonts w:ascii="Times New Roman" w:eastAsia="Times New Roman" w:hAnsi="Times New Roman" w:cs="Times New Roman"/>
-          <w:sz w:val="24"/>
-          <w:szCs w:val="24"/>
-          <w:lang w:eastAsia="sv-SE"/>
-        </w:rPr>
-        <w:t xml:space="preserve"> when &lt; 50 K</w:t>
+        <w:t>Used for setting EH680 ExtCmd when &lt; 50 K</w:t>
       </w:r>
       <w:r>
         <w:rPr>
@@ -2961,27 +2953,7 @@
           <w:szCs w:val="24"/>
           <w:lang w:eastAsia="sv-SE"/>
         </w:rPr>
-        <w:t xml:space="preserve"> </w:t>
-      </w:r>
-      <w:proofErr w:type="spellStart"/>
-      <w:r>
-        <w:rPr>
-          <w:rFonts w:ascii="Times New Roman" w:eastAsia="Times New Roman" w:hAnsi="Times New Roman" w:cs="Times New Roman"/>
-          <w:sz w:val="24"/>
-          <w:szCs w:val="24"/>
-          <w:lang w:eastAsia="sv-SE"/>
-        </w:rPr>
-        <w:t>ExtCmd</w:t>
-      </w:r>
-      <w:proofErr w:type="spellEnd"/>
-      <w:r>
-        <w:rPr>
-          <w:rFonts w:ascii="Times New Roman" w:eastAsia="Times New Roman" w:hAnsi="Times New Roman" w:cs="Times New Roman"/>
-          <w:sz w:val="24"/>
-          <w:szCs w:val="24"/>
-          <w:lang w:eastAsia="sv-SE"/>
-        </w:rPr>
-        <w:t xml:space="preserve"> when &lt; 50 K (to turn on the heater when </w:t>
+        <w:t xml:space="preserve"> ExtCmd when &lt; 50 K (to turn on the heater when </w:t>
       </w:r>
       <w:r>
         <w:rPr>
@@ -3351,8 +3323,8 @@
         </w:rPr>
         <w:t xml:space="preserve"> in condition for transition from step 18 to </w:t>
       </w:r>
-      <w:commentRangeStart w:id="11"/>
       <w:commentRangeStart w:id="12"/>
+      <w:commentRangeStart w:id="13"/>
       <w:r>
         <w:rPr>
           <w:rFonts w:ascii="Times New Roman" w:eastAsia="Times New Roman" w:hAnsi="Times New Roman" w:cs="Times New Roman"/>
@@ -3363,20 +3335,20 @@
         </w:rPr>
         <w:t>20</w:t>
       </w:r>
-      <w:commentRangeEnd w:id="11"/>
+      <w:commentRangeEnd w:id="12"/>
       <w:r>
         <w:rPr>
           <w:rStyle w:val="CommentReference"/>
           <w:color w:val="FF0000"/>
         </w:rPr>
-        <w:commentReference w:id="11"/>
-      </w:r>
-      <w:commentRangeEnd w:id="12"/>
+        <w:commentReference w:id="12"/>
+      </w:r>
+      <w:commentRangeEnd w:id="13"/>
       <w:r>
         <w:rPr>
           <w:rStyle w:val="CommentReference"/>
         </w:rPr>
-        <w:commentReference w:id="12"/>
+        <w:commentReference w:id="13"/>
       </w:r>
     </w:p>
     <w:p>
@@ -3782,8 +3754,8 @@
         </w:rPr>
         <w:t xml:space="preserve">in SQ17 step </w:t>
       </w:r>
-      <w:commentRangeStart w:id="13"/>
       <w:commentRangeStart w:id="14"/>
+      <w:commentRangeStart w:id="15"/>
       <w:r>
         <w:rPr>
           <w:rFonts w:ascii="Times New Roman" w:eastAsia="Times New Roman" w:hAnsi="Times New Roman" w:cs="Times New Roman"/>
@@ -3793,19 +3765,19 @@
         </w:rPr>
         <w:t>18</w:t>
       </w:r>
-      <w:commentRangeEnd w:id="13"/>
+      <w:commentRangeEnd w:id="14"/>
       <w:r>
         <w:rPr>
           <w:rStyle w:val="CommentReference"/>
         </w:rPr>
-        <w:commentReference w:id="13"/>
-      </w:r>
-      <w:commentRangeEnd w:id="14"/>
+        <w:commentReference w:id="14"/>
+      </w:r>
+      <w:commentRangeEnd w:id="15"/>
       <w:r>
         <w:rPr>
           <w:rStyle w:val="CommentReference"/>
         </w:rPr>
-        <w:commentReference w:id="14"/>
+        <w:commentReference w:id="15"/>
       </w:r>
     </w:p>
     <w:p>
@@ -4206,7 +4178,7 @@
         </w:rPr>
         <w:t xml:space="preserve">SQ16 (step 4 and 6), </w:t>
       </w:r>
-      <w:commentRangeStart w:id="15"/>
+      <w:commentRangeStart w:id="16"/>
       <w:r>
         <w:rPr>
           <w:rFonts w:ascii="Times New Roman" w:eastAsia="Times New Roman" w:hAnsi="Times New Roman" w:cs="Times New Roman"/>
@@ -4217,12 +4189,12 @@
         </w:rPr>
         <w:t xml:space="preserve">SQ18 </w:t>
       </w:r>
-      <w:commentRangeEnd w:id="15"/>
+      <w:commentRangeEnd w:id="16"/>
       <w:r>
         <w:rPr>
           <w:rStyle w:val="CommentReference"/>
         </w:rPr>
-        <w:commentReference w:id="15"/>
+        <w:commentReference w:id="16"/>
       </w:r>
       <w:r>
         <w:rPr>
@@ -5595,9 +5567,9 @@
         </w:rPr>
         <w:t xml:space="preserve">LT680; 681; 682; </w:t>
       </w:r>
-      <w:commentRangeStart w:id="16"/>
       <w:commentRangeStart w:id="17"/>
       <w:commentRangeStart w:id="18"/>
+      <w:commentRangeStart w:id="19"/>
       <w:r>
         <w:rPr>
           <w:rFonts w:ascii="Times New Roman" w:eastAsia="Times New Roman" w:hAnsi="Times New Roman" w:cs="Times New Roman"/>
@@ -5607,26 +5579,26 @@
         </w:rPr>
         <w:t>683</w:t>
       </w:r>
-      <w:commentRangeEnd w:id="16"/>
+      <w:commentRangeEnd w:id="17"/>
       <w:r>
         <w:rPr>
           <w:rStyle w:val="CommentReference"/>
         </w:rPr>
-        <w:commentReference w:id="16"/>
-      </w:r>
-      <w:commentRangeEnd w:id="17"/>
+        <w:commentReference w:id="17"/>
+      </w:r>
+      <w:commentRangeEnd w:id="18"/>
       <w:r>
         <w:rPr>
           <w:rStyle w:val="CommentReference"/>
         </w:rPr>
-        <w:commentReference w:id="17"/>
-      </w:r>
-      <w:commentRangeEnd w:id="18"/>
+        <w:commentReference w:id="18"/>
+      </w:r>
+      <w:commentRangeEnd w:id="19"/>
       <w:r>
         <w:rPr>
           <w:rStyle w:val="CommentReference"/>
         </w:rPr>
-        <w:commentReference w:id="18"/>
+        <w:commentReference w:id="19"/>
       </w:r>
     </w:p>
     <w:p>
@@ -5657,7 +5629,6 @@
           <w:szCs w:val="24"/>
           <w:lang w:eastAsia="sv-SE"/>
         </w:rPr>
-        <w:lastRenderedPageBreak/>
         <w:t>At 2K we probably m</w:t>
       </w:r>
       <w:r>
@@ -5667,27 +5638,7 @@
           <w:szCs w:val="24"/>
           <w:lang w:eastAsia="sv-SE"/>
         </w:rPr>
-        <w:t xml:space="preserve">ust freeze CV582, after connecting back the cables we should check on how to </w:t>
-      </w:r>
-      <w:proofErr w:type="gramStart"/>
-      <w:r>
-        <w:rPr>
-          <w:rFonts w:ascii="Times New Roman" w:eastAsia="Times New Roman" w:hAnsi="Times New Roman" w:cs="Times New Roman"/>
-          <w:sz w:val="24"/>
-          <w:szCs w:val="24"/>
-          <w:lang w:eastAsia="sv-SE"/>
-        </w:rPr>
-        <w:t>proceed</w:t>
-      </w:r>
-      <w:proofErr w:type="gramEnd"/>
-      <w:r>
-        <w:rPr>
-          <w:rFonts w:ascii="Times New Roman" w:eastAsia="Times New Roman" w:hAnsi="Times New Roman" w:cs="Times New Roman"/>
-          <w:sz w:val="24"/>
-          <w:szCs w:val="24"/>
-          <w:lang w:eastAsia="sv-SE"/>
-        </w:rPr>
-        <w:t xml:space="preserve"> with the pumping </w:t>
+        <w:t xml:space="preserve">ust freeze CV582, after connecting back the cables we should check on how to proceed with the pumping </w:t>
       </w:r>
       <w:r>
         <w:rPr>
@@ -5779,27 +5730,7 @@
           <w:szCs w:val="24"/>
           <w:lang w:eastAsia="sv-SE"/>
         </w:rPr>
-        <w:t xml:space="preserve"> From the graphs it looks like the CV582 is pretty stable but during normal run the LI683 is maintained by LIC683 (CV680). IN SQ4 CV680 will be closed. An alternative is to use PT582 instead of PT5661M as a </w:t>
-      </w:r>
-      <w:proofErr w:type="spellStart"/>
-      <w:r>
-        <w:rPr>
-          <w:rFonts w:ascii="Times New Roman" w:eastAsia="Times New Roman" w:hAnsi="Times New Roman" w:cs="Times New Roman"/>
-          <w:sz w:val="24"/>
-          <w:szCs w:val="24"/>
-          <w:lang w:eastAsia="sv-SE"/>
-        </w:rPr>
-        <w:t>readback</w:t>
-      </w:r>
-      <w:proofErr w:type="spellEnd"/>
-      <w:r>
-        <w:rPr>
-          <w:rFonts w:ascii="Times New Roman" w:eastAsia="Times New Roman" w:hAnsi="Times New Roman" w:cs="Times New Roman"/>
-          <w:sz w:val="24"/>
-          <w:szCs w:val="24"/>
-          <w:lang w:eastAsia="sv-SE"/>
-        </w:rPr>
-        <w:t xml:space="preserve"> for PIC660A</w:t>
+        <w:t xml:space="preserve"> From the graphs it looks like the CV582 is pretty stable but during normal run the LI683 is maintained by LIC683 (CV680). IN SQ4 CV680 will be closed. An alternative is to use PT582 instead of PT5661M as a readback for PIC660A</w:t>
       </w:r>
       <w:r>
         <w:rPr>
@@ -5873,7 +5804,7 @@
           <w:lang w:eastAsia="sv-SE"/>
         </w:rPr>
       </w:pPr>
-      <w:commentRangeStart w:id="19"/>
+      <w:commentRangeStart w:id="20"/>
       <w:r>
         <w:rPr>
           <w:rFonts w:ascii="Times New Roman" w:eastAsia="Times New Roman" w:hAnsi="Times New Roman" w:cs="Times New Roman"/>
@@ -5938,12 +5869,12 @@
         </w:rPr>
         <w:t>”</w:t>
       </w:r>
-      <w:commentRangeEnd w:id="19"/>
+      <w:commentRangeEnd w:id="20"/>
       <w:r>
         <w:rPr>
           <w:rStyle w:val="CommentReference"/>
         </w:rPr>
-        <w:commentReference w:id="19"/>
+        <w:commentReference w:id="20"/>
       </w:r>
     </w:p>
     <w:p>
@@ -6013,23 +5944,10 @@
           <w:sz w:val="32"/>
           <w:szCs w:val="32"/>
         </w:rPr>
-        <w:t xml:space="preserve">Step </w:t>
-      </w:r>
-      <w:proofErr w:type="gramStart"/>
-      <w:r>
-        <w:rPr>
-          <w:b/>
-          <w:sz w:val="32"/>
-          <w:szCs w:val="32"/>
-        </w:rPr>
-        <w:t>6</w:t>
-      </w:r>
-      <w:r>
-        <w:t xml:space="preserve"> :</w:t>
-      </w:r>
-      <w:proofErr w:type="gramEnd"/>
-      <w:r>
-        <w:t xml:space="preserve"> </w:t>
+        <w:t>Step 6</w:t>
+      </w:r>
+      <w:r>
+        <w:t xml:space="preserve"> : </w:t>
       </w:r>
       <w:r>
         <w:rPr>
@@ -6153,14 +6071,13 @@
       </w:r>
     </w:p>
     <w:p>
-      <w:commentRangeStart w:id="20"/>
+      <w:commentRangeStart w:id="21"/>
       <w:r>
         <w:rPr>
           <w:b/>
           <w:sz w:val="32"/>
           <w:szCs w:val="32"/>
         </w:rPr>
-        <w:lastRenderedPageBreak/>
         <w:t>Step 8:</w:t>
       </w:r>
       <w:r>
@@ -6169,12 +6086,12 @@
       <w:r>
         <w:t xml:space="preserve">HV tests, Cables disconnected </w:t>
       </w:r>
-      <w:commentRangeEnd w:id="20"/>
+      <w:commentRangeEnd w:id="21"/>
       <w:r>
         <w:rPr>
           <w:rStyle w:val="CommentReference"/>
         </w:rPr>
-        <w:commentReference w:id="20"/>
+        <w:commentReference w:id="21"/>
       </w:r>
       <w:r>
         <w:br/>
@@ -6397,10 +6314,7 @@
         <w:t>Transition to step 0 – directly from 20</w:t>
       </w:r>
     </w:p>
-    <w:p>
-      <w:bookmarkStart w:id="21" w:name="_GoBack"/>
-      <w:bookmarkEnd w:id="21"/>
-    </w:p>
+    <w:p/>
     <w:sectPr>
       <w:headerReference w:type="default" r:id="rId11"/>
       <w:pgSz w:w="12240" w:h="15840"/>
@@ -6413,7 +6327,7 @@
 </file>
 
 <file path=word/comments.xml><?xml version="1.0" encoding="utf-8"?>
-<w:comments xmlns:wpc="http://schemas.microsoft.com/office/word/2010/wordprocessingCanvas" xmlns:mc="http://schemas.openxmlformats.org/markup-compatibility/2006" xmlns:o="urn:schemas-microsoft-com:office:office" xmlns:r="http://schemas.openxmlformats.org/officeDocument/2006/relationships" xmlns:m="http://schemas.openxmlformats.org/officeDocument/2006/math" xmlns:v="urn:schemas-microsoft-com:vml" xmlns:wp14="http://schemas.microsoft.com/office/word/2010/wordprocessingDrawing" xmlns:wp="http://schemas.openxmlformats.org/drawingml/2006/wordprocessingDrawing" xmlns:w10="urn:schemas-microsoft-com:office:word" xmlns:w="http://schemas.openxmlformats.org/wordprocessingml/2006/main" xmlns:w14="http://schemas.microsoft.com/office/word/2010/wordml" xmlns:wpg="http://schemas.microsoft.com/office/word/2010/wordprocessingGroup" xmlns:wpi="http://schemas.microsoft.com/office/word/2010/wordprocessingInk" xmlns:wne="http://schemas.microsoft.com/office/word/2006/wordml" xmlns:wps="http://schemas.microsoft.com/office/word/2010/wordprocessingShape" mc:Ignorable="w14 wp14">
+<w:comments xmlns:wpc="http://schemas.microsoft.com/office/word/2010/wordprocessingCanvas" xmlns:cx="http://schemas.microsoft.com/office/drawing/2014/chartex" xmlns:cx1="http://schemas.microsoft.com/office/drawing/2015/9/8/chartex" xmlns:mc="http://schemas.openxmlformats.org/markup-compatibility/2006" xmlns:o="urn:schemas-microsoft-com:office:office" xmlns:r="http://schemas.openxmlformats.org/officeDocument/2006/relationships" xmlns:m="http://schemas.openxmlformats.org/officeDocument/2006/math" xmlns:v="urn:schemas-microsoft-com:vml" xmlns:wp14="http://schemas.microsoft.com/office/word/2010/wordprocessingDrawing" xmlns:wp="http://schemas.openxmlformats.org/drawingml/2006/wordprocessingDrawing" xmlns:w10="urn:schemas-microsoft-com:office:word" xmlns:w="http://schemas.openxmlformats.org/wordprocessingml/2006/main" xmlns:w14="http://schemas.microsoft.com/office/word/2010/wordml" xmlns:w15="http://schemas.microsoft.com/office/word/2012/wordml" xmlns:w16se="http://schemas.microsoft.com/office/word/2015/wordml/symex" xmlns:wpg="http://schemas.microsoft.com/office/word/2010/wordprocessingGroup" xmlns:wpi="http://schemas.microsoft.com/office/word/2010/wordprocessingInk" xmlns:wne="http://schemas.microsoft.com/office/word/2006/wordml" xmlns:wps="http://schemas.microsoft.com/office/word/2010/wordprocessingShape" mc:Ignorable="w14 w15 w16se wp14">
   <w:comment w:id="0" w:author="Konrad Gajewski" w:date="2021-09-07T09:50:00Z" w:initials="KG">
     <w:p>
       <w:pPr>
@@ -6457,13 +6371,8 @@
         </w:rPr>
         <w:annotationRef/>
       </w:r>
-      <w:proofErr w:type="spellStart"/>
-      <w:r>
-        <w:t>Constatnt</w:t>
-      </w:r>
-      <w:proofErr w:type="spellEnd"/>
-      <w:r>
-        <w:t xml:space="preserve"> regulation of what?</w:t>
+      <w:r>
+        <w:t>Constatnt regulation of what?</w:t>
       </w:r>
     </w:p>
   </w:comment>
@@ -6483,7 +6392,7 @@
       </w:r>
     </w:p>
   </w:comment>
-  <w:comment w:id="4" w:author="Konrad Gajewski" w:date="2021-09-01T10:56:00Z" w:initials="KG">
+  <w:comment w:id="5" w:author="Konrad Gajewski" w:date="2021-09-01T10:56:00Z" w:initials="KG">
     <w:p>
       <w:pPr>
         <w:pStyle w:val="CommentText"/>
@@ -6520,7 +6429,7 @@
       </w:r>
     </w:p>
   </w:comment>
-  <w:comment w:id="5" w:author="Kevin Pepitone" w:date="2021-09-07T13:41:00Z" w:initials="KP">
+  <w:comment w:id="6" w:author="Kevin Pepitone" w:date="2021-09-07T13:41:00Z" w:initials="KP">
     <w:p>
       <w:pPr>
         <w:pStyle w:val="CommentText"/>
@@ -6536,7 +6445,7 @@
       </w:r>
     </w:p>
   </w:comment>
-  <w:comment w:id="6" w:author="Konrad Gajewski" w:date="2021-09-07T21:32:00Z" w:initials="KG">
+  <w:comment w:id="7" w:author="Konrad Gajewski" w:date="2021-09-07T21:32:00Z" w:initials="KG">
     <w:p>
       <w:pPr>
         <w:pStyle w:val="CommentText"/>
@@ -6552,7 +6461,7 @@
       </w:r>
     </w:p>
   </w:comment>
-  <w:comment w:id="7" w:author="Konrad Gajewski" w:date="2021-09-08T10:41:00Z" w:initials="KG">
+  <w:comment w:id="8" w:author="Konrad Gajewski" w:date="2021-09-08T10:41:00Z" w:initials="KG">
     <w:p>
       <w:pPr>
         <w:pStyle w:val="CommentText"/>
@@ -6568,7 +6477,7 @@
       </w:r>
     </w:p>
   </w:comment>
-  <w:comment w:id="8" w:author="Konrad Gajewski" w:date="2021-09-07T09:57:00Z" w:initials="KG">
+  <w:comment w:id="9" w:author="Konrad Gajewski" w:date="2021-09-07T09:57:00Z" w:initials="KG">
     <w:p>
       <w:pPr>
         <w:pStyle w:val="CommentText"/>
@@ -6590,7 +6499,7 @@
       </w:r>
     </w:p>
   </w:comment>
-  <w:comment w:id="9" w:author="Kevin Pepitone" w:date="2021-09-07T13:44:00Z" w:initials="KP">
+  <w:comment w:id="10" w:author="Kevin Pepitone" w:date="2021-09-07T13:44:00Z" w:initials="KP">
     <w:p>
       <w:pPr>
         <w:pStyle w:val="CommentText"/>
@@ -6606,7 +6515,7 @@
       </w:r>
     </w:p>
   </w:comment>
-  <w:comment w:id="10" w:author="Konrad Gajewski" w:date="2021-09-07T21:33:00Z" w:initials="KG">
+  <w:comment w:id="11" w:author="Konrad Gajewski" w:date="2021-09-07T21:33:00Z" w:initials="KG">
     <w:p>
       <w:pPr>
         <w:pStyle w:val="CommentText"/>
@@ -6625,7 +6534,7 @@
       </w:r>
     </w:p>
   </w:comment>
-  <w:comment w:id="11" w:author="Konrad Gajewski" w:date="2021-09-03T10:34:00Z" w:initials="KG">
+  <w:comment w:id="12" w:author="Konrad Gajewski" w:date="2021-09-03T10:34:00Z" w:initials="KG">
     <w:p>
       <w:pPr>
         <w:pStyle w:val="CommentText"/>
@@ -6657,7 +6566,7 @@
       </w:r>
     </w:p>
   </w:comment>
-  <w:comment w:id="12" w:author="Kevin Pepitone" w:date="2021-09-07T14:11:00Z" w:initials="KP">
+  <w:comment w:id="13" w:author="Kevin Pepitone" w:date="2021-09-07T14:11:00Z" w:initials="KP">
     <w:p>
       <w:pPr>
         <w:pStyle w:val="CommentText"/>
@@ -6669,19 +6578,11 @@
         <w:annotationRef/>
       </w:r>
       <w:r>
-        <w:t xml:space="preserve">Yes the HV tests can wait to be in stable </w:t>
-      </w:r>
-      <w:proofErr w:type="spellStart"/>
-      <w:r>
-        <w:t>cryo</w:t>
-      </w:r>
-      <w:proofErr w:type="spellEnd"/>
-      <w:r>
-        <w:t xml:space="preserve"> conditions. No need to have it before the step 20</w:t>
+        <w:t>Yes the HV tests can wait to be in stable cryo conditions. No need to have it before the step 20</w:t>
       </w:r>
     </w:p>
   </w:comment>
-  <w:comment w:id="13" w:author="Konrad Gajewski" w:date="2021-09-03T10:49:00Z" w:initials="KG">
+  <w:comment w:id="14" w:author="Konrad Gajewski" w:date="2021-09-03T10:49:00Z" w:initials="KG">
     <w:p>
       <w:pPr>
         <w:pStyle w:val="CommentText"/>
@@ -6697,7 +6598,7 @@
       </w:r>
     </w:p>
   </w:comment>
-  <w:comment w:id="14" w:author="Kevin Pepitone" w:date="2021-09-07T14:13:00Z" w:initials="KP">
+  <w:comment w:id="15" w:author="Kevin Pepitone" w:date="2021-09-07T14:13:00Z" w:initials="KP">
     <w:p>
       <w:pPr>
         <w:pStyle w:val="CommentText"/>
@@ -6713,7 +6614,7 @@
       </w:r>
     </w:p>
   </w:comment>
-  <w:comment w:id="15" w:author="Konrad Gajewski" w:date="2021-09-03T12:00:00Z" w:initials="KG">
+  <w:comment w:id="16" w:author="Konrad Gajewski" w:date="2021-09-03T12:00:00Z" w:initials="KG">
     <w:p>
       <w:pPr>
         <w:pStyle w:val="CommentText"/>
@@ -6729,7 +6630,7 @@
       </w:r>
     </w:p>
   </w:comment>
-  <w:comment w:id="16" w:author="Konrad Gajewski" w:date="2021-09-03T12:11:00Z" w:initials="KG">
+  <w:comment w:id="17" w:author="Konrad Gajewski" w:date="2021-09-03T12:11:00Z" w:initials="KG">
     <w:p>
       <w:pPr>
         <w:pStyle w:val="CommentText"/>
@@ -6745,7 +6646,7 @@
       </w:r>
     </w:p>
   </w:comment>
-  <w:comment w:id="17" w:author="Kevin Pepitone" w:date="2021-09-07T13:46:00Z" w:initials="KP">
+  <w:comment w:id="18" w:author="Kevin Pepitone" w:date="2021-09-07T13:46:00Z" w:initials="KP">
     <w:p>
       <w:pPr>
         <w:pStyle w:val="CommentText"/>
@@ -6761,7 +6662,7 @@
       </w:r>
     </w:p>
   </w:comment>
-  <w:comment w:id="18" w:author="Konrad Gajewski" w:date="2021-09-07T21:52:00Z" w:initials="KG">
+  <w:comment w:id="19" w:author="Konrad Gajewski" w:date="2021-09-07T21:52:00Z" w:initials="KG">
     <w:p>
       <w:pPr>
         <w:pStyle w:val="CommentText"/>
@@ -6777,7 +6678,7 @@
       </w:r>
     </w:p>
   </w:comment>
-  <w:comment w:id="19" w:author="Kevin Pepitone" w:date="2021-09-07T14:14:00Z" w:initials="KP">
+  <w:comment w:id="20" w:author="Kevin Pepitone" w:date="2021-09-07T14:14:00Z" w:initials="KP">
     <w:p>
       <w:pPr>
         <w:pStyle w:val="CommentText"/>
@@ -6788,14 +6689,12 @@
         </w:rPr>
         <w:annotationRef/>
       </w:r>
-      <w:proofErr w:type="gramStart"/>
       <w:r>
         <w:t>OK !!!</w:t>
       </w:r>
-      <w:proofErr w:type="gramEnd"/>
     </w:p>
   </w:comment>
-  <w:comment w:id="20" w:author="Kevin Pepitone" w:date="2021-09-07T14:15:00Z" w:initials="KP">
+  <w:comment w:id="21" w:author="Kevin Pepitone" w:date="2021-09-07T14:15:00Z" w:initials="KP">
     <w:p>
       <w:pPr>
         <w:pStyle w:val="CommentText"/>
@@ -6815,7 +6714,7 @@
 </file>
 
 <file path=word/commentsExtended.xml><?xml version="1.0" encoding="utf-8"?>
-<w15:commentsEx xmlns:wpc="http://schemas.microsoft.com/office/word/2010/wordprocessingCanvas" xmlns:cx="http://schemas.microsoft.com/office/drawing/2014/chartex" xmlns:cx1="http://schemas.microsoft.com/office/drawing/2015/9/8/chartex" xmlns:cx2="http://schemas.microsoft.com/office/drawing/2015/10/21/chartex" xmlns:cx3="http://schemas.microsoft.com/office/drawing/2016/5/9/chartex" xmlns:cx4="http://schemas.microsoft.com/office/drawing/2016/5/10/chartex" xmlns:cx5="http://schemas.microsoft.com/office/drawing/2016/5/11/chartex" xmlns:cx6="http://schemas.microsoft.com/office/drawing/2016/5/12/chartex" xmlns:cx7="http://schemas.microsoft.com/office/drawing/2016/5/13/chartex" xmlns:cx8="http://schemas.microsoft.com/office/drawing/2016/5/14/chartex" xmlns:mc="http://schemas.openxmlformats.org/markup-compatibility/2006" xmlns:aink="http://schemas.microsoft.com/office/drawing/2016/ink" xmlns:am3d="http://schemas.microsoft.com/office/drawing/2017/model3d" xmlns:o="urn:schemas-microsoft-com:office:office" xmlns:r="http://schemas.openxmlformats.org/officeDocument/2006/relationships" xmlns:m="http://schemas.openxmlformats.org/officeDocument/2006/math" xmlns:v="urn:schemas-microsoft-com:vml" xmlns:wp14="http://schemas.microsoft.com/office/word/2010/wordprocessingDrawing" xmlns:wp="http://schemas.openxmlformats.org/drawingml/2006/wordprocessingDrawing" xmlns:w10="urn:schemas-microsoft-com:office:word" xmlns:w="http://schemas.openxmlformats.org/wordprocessingml/2006/main" xmlns:w14="http://schemas.microsoft.com/office/word/2010/wordml" xmlns:w15="http://schemas.microsoft.com/office/word/2012/wordml" xmlns:w16cid="http://schemas.microsoft.com/office/word/2016/wordml/cid" xmlns:w16se="http://schemas.microsoft.com/office/word/2015/wordml/symex" xmlns:wpg="http://schemas.microsoft.com/office/word/2010/wordprocessingGroup" xmlns:wpi="http://schemas.microsoft.com/office/word/2010/wordprocessingInk" xmlns:wne="http://schemas.microsoft.com/office/word/2006/wordml" xmlns:wps="http://schemas.microsoft.com/office/word/2010/wordprocessingShape" mc:Ignorable="w14 w15 w16se w16cid wp14">
+<w15:commentsEx xmlns:wpc="http://schemas.microsoft.com/office/word/2010/wordprocessingCanvas" xmlns:cx="http://schemas.microsoft.com/office/drawing/2014/chartex" xmlns:cx1="http://schemas.microsoft.com/office/drawing/2015/9/8/chartex" xmlns:mc="http://schemas.openxmlformats.org/markup-compatibility/2006" xmlns:o="urn:schemas-microsoft-com:office:office" xmlns:r="http://schemas.openxmlformats.org/officeDocument/2006/relationships" xmlns:m="http://schemas.openxmlformats.org/officeDocument/2006/math" xmlns:v="urn:schemas-microsoft-com:vml" xmlns:wp14="http://schemas.microsoft.com/office/word/2010/wordprocessingDrawing" xmlns:wp="http://schemas.openxmlformats.org/drawingml/2006/wordprocessingDrawing" xmlns:w10="urn:schemas-microsoft-com:office:word" xmlns:w="http://schemas.openxmlformats.org/wordprocessingml/2006/main" xmlns:w14="http://schemas.microsoft.com/office/word/2010/wordml" xmlns:w15="http://schemas.microsoft.com/office/word/2012/wordml" xmlns:w16se="http://schemas.microsoft.com/office/word/2015/wordml/symex" xmlns:wpg="http://schemas.microsoft.com/office/word/2010/wordprocessingGroup" xmlns:wpi="http://schemas.microsoft.com/office/word/2010/wordprocessingInk" xmlns:wne="http://schemas.microsoft.com/office/word/2006/wordml" xmlns:wps="http://schemas.microsoft.com/office/word/2010/wordprocessingShape" mc:Ignorable="w14 w15 w16se wp14">
   <w15:commentEx w15:paraId="3DB43711" w15:done="0"/>
   <w15:commentEx w15:paraId="371B7E01" w15:paraIdParent="3DB43711" w15:done="0"/>
   <w15:commentEx w15:paraId="159D3834" w15:done="0"/>
@@ -6881,7 +6780,7 @@
 </file>
 
 <file path=word/endnotes.xml><?xml version="1.0" encoding="utf-8"?>
-<w:endnotes xmlns:wpc="http://schemas.microsoft.com/office/word/2010/wordprocessingCanvas" xmlns:mc="http://schemas.openxmlformats.org/markup-compatibility/2006" xmlns:o="urn:schemas-microsoft-com:office:office" xmlns:r="http://schemas.openxmlformats.org/officeDocument/2006/relationships" xmlns:m="http://schemas.openxmlformats.org/officeDocument/2006/math" xmlns:v="urn:schemas-microsoft-com:vml" xmlns:wp14="http://schemas.microsoft.com/office/word/2010/wordprocessingDrawing" xmlns:wp="http://schemas.openxmlformats.org/drawingml/2006/wordprocessingDrawing" xmlns:w10="urn:schemas-microsoft-com:office:word" xmlns:w="http://schemas.openxmlformats.org/wordprocessingml/2006/main" xmlns:w14="http://schemas.microsoft.com/office/word/2010/wordml" xmlns:wpg="http://schemas.microsoft.com/office/word/2010/wordprocessingGroup" xmlns:wpi="http://schemas.microsoft.com/office/word/2010/wordprocessingInk" xmlns:wne="http://schemas.microsoft.com/office/word/2006/wordml" xmlns:wps="http://schemas.microsoft.com/office/word/2010/wordprocessingShape" mc:Ignorable="w14 wp14">
+<w:endnotes xmlns:wpc="http://schemas.microsoft.com/office/word/2010/wordprocessingCanvas" xmlns:cx="http://schemas.microsoft.com/office/drawing/2014/chartex" xmlns:cx1="http://schemas.microsoft.com/office/drawing/2015/9/8/chartex" xmlns:mc="http://schemas.openxmlformats.org/markup-compatibility/2006" xmlns:o="urn:schemas-microsoft-com:office:office" xmlns:r="http://schemas.openxmlformats.org/officeDocument/2006/relationships" xmlns:m="http://schemas.openxmlformats.org/officeDocument/2006/math" xmlns:v="urn:schemas-microsoft-com:vml" xmlns:wp14="http://schemas.microsoft.com/office/word/2010/wordprocessingDrawing" xmlns:wp="http://schemas.openxmlformats.org/drawingml/2006/wordprocessingDrawing" xmlns:w10="urn:schemas-microsoft-com:office:word" xmlns:w="http://schemas.openxmlformats.org/wordprocessingml/2006/main" xmlns:w14="http://schemas.microsoft.com/office/word/2010/wordml" xmlns:w15="http://schemas.microsoft.com/office/word/2012/wordml" xmlns:w16se="http://schemas.microsoft.com/office/word/2015/wordml/symex" xmlns:wpg="http://schemas.microsoft.com/office/word/2010/wordprocessingGroup" xmlns:wpi="http://schemas.microsoft.com/office/word/2010/wordprocessingInk" xmlns:wne="http://schemas.microsoft.com/office/word/2006/wordml" xmlns:wps="http://schemas.microsoft.com/office/word/2010/wordprocessingShape" mc:Ignorable="w14 w15 w16se wp14">
   <w:endnote w:type="separator" w:id="-1">
     <w:p>
       <w:pPr>
@@ -6906,7 +6805,7 @@
 </file>
 
 <file path=word/footnotes.xml><?xml version="1.0" encoding="utf-8"?>
-<w:footnotes xmlns:wpc="http://schemas.microsoft.com/office/word/2010/wordprocessingCanvas" xmlns:mc="http://schemas.openxmlformats.org/markup-compatibility/2006" xmlns:o="urn:schemas-microsoft-com:office:office" xmlns:r="http://schemas.openxmlformats.org/officeDocument/2006/relationships" xmlns:m="http://schemas.openxmlformats.org/officeDocument/2006/math" xmlns:v="urn:schemas-microsoft-com:vml" xmlns:wp14="http://schemas.microsoft.com/office/word/2010/wordprocessingDrawing" xmlns:wp="http://schemas.openxmlformats.org/drawingml/2006/wordprocessingDrawing" xmlns:w10="urn:schemas-microsoft-com:office:word" xmlns:w="http://schemas.openxmlformats.org/wordprocessingml/2006/main" xmlns:w14="http://schemas.microsoft.com/office/word/2010/wordml" xmlns:wpg="http://schemas.microsoft.com/office/word/2010/wordprocessingGroup" xmlns:wpi="http://schemas.microsoft.com/office/word/2010/wordprocessingInk" xmlns:wne="http://schemas.microsoft.com/office/word/2006/wordml" xmlns:wps="http://schemas.microsoft.com/office/word/2010/wordprocessingShape" mc:Ignorable="w14 wp14">
+<w:footnotes xmlns:wpc="http://schemas.microsoft.com/office/word/2010/wordprocessingCanvas" xmlns:cx="http://schemas.microsoft.com/office/drawing/2014/chartex" xmlns:cx1="http://schemas.microsoft.com/office/drawing/2015/9/8/chartex" xmlns:mc="http://schemas.openxmlformats.org/markup-compatibility/2006" xmlns:o="urn:schemas-microsoft-com:office:office" xmlns:r="http://schemas.openxmlformats.org/officeDocument/2006/relationships" xmlns:m="http://schemas.openxmlformats.org/officeDocument/2006/math" xmlns:v="urn:schemas-microsoft-com:vml" xmlns:wp14="http://schemas.microsoft.com/office/word/2010/wordprocessingDrawing" xmlns:wp="http://schemas.openxmlformats.org/drawingml/2006/wordprocessingDrawing" xmlns:w10="urn:schemas-microsoft-com:office:word" xmlns:w="http://schemas.openxmlformats.org/wordprocessingml/2006/main" xmlns:w14="http://schemas.microsoft.com/office/word/2010/wordml" xmlns:w15="http://schemas.microsoft.com/office/word/2012/wordml" xmlns:w16se="http://schemas.microsoft.com/office/word/2015/wordml/symex" xmlns:wpg="http://schemas.microsoft.com/office/word/2010/wordprocessingGroup" xmlns:wpi="http://schemas.microsoft.com/office/word/2010/wordprocessingInk" xmlns:wne="http://schemas.microsoft.com/office/word/2006/wordml" xmlns:wps="http://schemas.microsoft.com/office/word/2010/wordprocessingShape" mc:Ignorable="w14 w15 w16se wp14">
   <w:footnote w:type="separator" w:id="-1">
     <w:p>
       <w:pPr>
@@ -7041,7 +6940,7 @@
 </file>
 
 <file path=word/header1.xml><?xml version="1.0" encoding="utf-8"?>
-<w:hdr xmlns:wpc="http://schemas.microsoft.com/office/word/2010/wordprocessingCanvas" xmlns:mc="http://schemas.openxmlformats.org/markup-compatibility/2006" xmlns:o="urn:schemas-microsoft-com:office:office" xmlns:r="http://schemas.openxmlformats.org/officeDocument/2006/relationships" xmlns:m="http://schemas.openxmlformats.org/officeDocument/2006/math" xmlns:v="urn:schemas-microsoft-com:vml" xmlns:wp14="http://schemas.microsoft.com/office/word/2010/wordprocessingDrawing" xmlns:wp="http://schemas.openxmlformats.org/drawingml/2006/wordprocessingDrawing" xmlns:w10="urn:schemas-microsoft-com:office:word" xmlns:w="http://schemas.openxmlformats.org/wordprocessingml/2006/main" xmlns:w14="http://schemas.microsoft.com/office/word/2010/wordml" xmlns:wpg="http://schemas.microsoft.com/office/word/2010/wordprocessingGroup" xmlns:wpi="http://schemas.microsoft.com/office/word/2010/wordprocessingInk" xmlns:wne="http://schemas.microsoft.com/office/word/2006/wordml" xmlns:wps="http://schemas.microsoft.com/office/word/2010/wordprocessingShape" mc:Ignorable="w14 wp14">
+<w:hdr xmlns:wpc="http://schemas.microsoft.com/office/word/2010/wordprocessingCanvas" xmlns:cx="http://schemas.microsoft.com/office/drawing/2014/chartex" xmlns:cx1="http://schemas.microsoft.com/office/drawing/2015/9/8/chartex" xmlns:mc="http://schemas.openxmlformats.org/markup-compatibility/2006" xmlns:o="urn:schemas-microsoft-com:office:office" xmlns:r="http://schemas.openxmlformats.org/officeDocument/2006/relationships" xmlns:m="http://schemas.openxmlformats.org/officeDocument/2006/math" xmlns:v="urn:schemas-microsoft-com:vml" xmlns:wp14="http://schemas.microsoft.com/office/word/2010/wordprocessingDrawing" xmlns:wp="http://schemas.openxmlformats.org/drawingml/2006/wordprocessingDrawing" xmlns:w10="urn:schemas-microsoft-com:office:word" xmlns:w="http://schemas.openxmlformats.org/wordprocessingml/2006/main" xmlns:w14="http://schemas.microsoft.com/office/word/2010/wordml" xmlns:w15="http://schemas.microsoft.com/office/word/2012/wordml" xmlns:w16se="http://schemas.microsoft.com/office/word/2015/wordml/symex" xmlns:wpg="http://schemas.microsoft.com/office/word/2010/wordprocessingGroup" xmlns:wpi="http://schemas.microsoft.com/office/word/2010/wordprocessingInk" xmlns:wne="http://schemas.microsoft.com/office/word/2006/wordml" xmlns:wps="http://schemas.microsoft.com/office/word/2010/wordprocessingShape" mc:Ignorable="w14 w15 w16se wp14">
   <w:p>
     <w:pPr>
       <w:pStyle w:val="Header"/>
@@ -7060,38 +6959,15 @@
         <w:lang w:val="sv-SE"/>
       </w:rPr>
       <w:tab/>
-    </w:r>
-    <w:r>
-      <w:rPr>
-        <w:lang w:val="sv-SE"/>
-      </w:rPr>
-      <w:t>2021-0</w:t>
-    </w:r>
-    <w:r>
-      <w:rPr>
-        <w:lang w:val="sv-SE"/>
-      </w:rPr>
-      <w:t>9</w:t>
-    </w:r>
-    <w:r>
-      <w:rPr>
-        <w:lang w:val="sv-SE"/>
-      </w:rPr>
-      <w:t>-</w:t>
-    </w:r>
-    <w:r>
-      <w:rPr>
-        <w:lang w:val="sv-SE"/>
-      </w:rPr>
-      <w:t>27</w:t>
+      <w:t>2022-04-07</w:t>
     </w:r>
   </w:p>
 </w:hdr>
 </file>
 
 <file path=word/numbering.xml><?xml version="1.0" encoding="utf-8"?>
-<w:numbering xmlns:wpc="http://schemas.microsoft.com/office/word/2010/wordprocessingCanvas" xmlns:mc="http://schemas.openxmlformats.org/markup-compatibility/2006" xmlns:o="urn:schemas-microsoft-com:office:office" xmlns:r="http://schemas.openxmlformats.org/officeDocument/2006/relationships" xmlns:m="http://schemas.openxmlformats.org/officeDocument/2006/math" xmlns:v="urn:schemas-microsoft-com:vml" xmlns:wp14="http://schemas.microsoft.com/office/word/2010/wordprocessingDrawing" xmlns:wp="http://schemas.openxmlformats.org/drawingml/2006/wordprocessingDrawing" xmlns:w10="urn:schemas-microsoft-com:office:word" xmlns:w="http://schemas.openxmlformats.org/wordprocessingml/2006/main" xmlns:w14="http://schemas.microsoft.com/office/word/2010/wordml" xmlns:wpg="http://schemas.microsoft.com/office/word/2010/wordprocessingGroup" xmlns:wpi="http://schemas.microsoft.com/office/word/2010/wordprocessingInk" xmlns:wne="http://schemas.microsoft.com/office/word/2006/wordml" xmlns:wps="http://schemas.microsoft.com/office/word/2010/wordprocessingShape" mc:Ignorable="w14 wp14">
-  <w:abstractNum w:abstractNumId="0">
+<w:numbering xmlns:wpc="http://schemas.microsoft.com/office/word/2010/wordprocessingCanvas" xmlns:cx="http://schemas.microsoft.com/office/drawing/2014/chartex" xmlns:cx1="http://schemas.microsoft.com/office/drawing/2015/9/8/chartex" xmlns:mc="http://schemas.openxmlformats.org/markup-compatibility/2006" xmlns:o="urn:schemas-microsoft-com:office:office" xmlns:r="http://schemas.openxmlformats.org/officeDocument/2006/relationships" xmlns:m="http://schemas.openxmlformats.org/officeDocument/2006/math" xmlns:v="urn:schemas-microsoft-com:vml" xmlns:wp14="http://schemas.microsoft.com/office/word/2010/wordprocessingDrawing" xmlns:wp="http://schemas.openxmlformats.org/drawingml/2006/wordprocessingDrawing" xmlns:w10="urn:schemas-microsoft-com:office:word" xmlns:w="http://schemas.openxmlformats.org/wordprocessingml/2006/main" xmlns:w14="http://schemas.microsoft.com/office/word/2010/wordml" xmlns:w15="http://schemas.microsoft.com/office/word/2012/wordml" xmlns:w16se="http://schemas.microsoft.com/office/word/2015/wordml/symex" xmlns:wpg="http://schemas.microsoft.com/office/word/2010/wordprocessingGroup" xmlns:wpi="http://schemas.microsoft.com/office/word/2010/wordprocessingInk" xmlns:wne="http://schemas.microsoft.com/office/word/2006/wordml" xmlns:wps="http://schemas.microsoft.com/office/word/2010/wordprocessingShape" mc:Ignorable="w14 w15 w16se wp14">
+  <w:abstractNum w:abstractNumId="0" w15:restartNumberingAfterBreak="0">
     <w:nsid w:val="02F63700"/>
     <w:multiLevelType w:val="multilevel"/>
     <w:tmpl w:val="90A483D2"/>
@@ -7240,7 +7116,7 @@
       </w:rPr>
     </w:lvl>
   </w:abstractNum>
-  <w:abstractNum w:abstractNumId="1">
+  <w:abstractNum w:abstractNumId="1" w15:restartNumberingAfterBreak="0">
     <w:nsid w:val="03144836"/>
     <w:multiLevelType w:val="hybridMultilevel"/>
     <w:tmpl w:val="07C685F2"/>
@@ -7353,7 +7229,7 @@
       </w:rPr>
     </w:lvl>
   </w:abstractNum>
-  <w:abstractNum w:abstractNumId="2">
+  <w:abstractNum w:abstractNumId="2" w15:restartNumberingAfterBreak="0">
     <w:nsid w:val="183B3E80"/>
     <w:multiLevelType w:val="multilevel"/>
     <w:tmpl w:val="E42876AC"/>
@@ -7502,7 +7378,7 @@
       </w:rPr>
     </w:lvl>
   </w:abstractNum>
-  <w:abstractNum w:abstractNumId="3">
+  <w:abstractNum w:abstractNumId="3" w15:restartNumberingAfterBreak="0">
     <w:nsid w:val="1C966922"/>
     <w:multiLevelType w:val="multilevel"/>
     <w:tmpl w:val="FDF655D0"/>
@@ -7651,7 +7527,7 @@
       </w:rPr>
     </w:lvl>
   </w:abstractNum>
-  <w:abstractNum w:abstractNumId="4">
+  <w:abstractNum w:abstractNumId="4" w15:restartNumberingAfterBreak="0">
     <w:nsid w:val="2EAB15DC"/>
     <w:multiLevelType w:val="hybridMultilevel"/>
     <w:tmpl w:val="76FE48EA"/>
@@ -7764,7 +7640,7 @@
       </w:rPr>
     </w:lvl>
   </w:abstractNum>
-  <w:abstractNum w:abstractNumId="5">
+  <w:abstractNum w:abstractNumId="5" w15:restartNumberingAfterBreak="0">
     <w:nsid w:val="365C2FE9"/>
     <w:multiLevelType w:val="multilevel"/>
     <w:tmpl w:val="80D86E8E"/>
@@ -7913,7 +7789,7 @@
       </w:rPr>
     </w:lvl>
   </w:abstractNum>
-  <w:abstractNum w:abstractNumId="6">
+  <w:abstractNum w:abstractNumId="6" w15:restartNumberingAfterBreak="0">
     <w:nsid w:val="42160D86"/>
     <w:multiLevelType w:val="hybridMultilevel"/>
     <w:tmpl w:val="1DC0DA3A"/>
@@ -8026,7 +7902,7 @@
       </w:rPr>
     </w:lvl>
   </w:abstractNum>
-  <w:abstractNum w:abstractNumId="7">
+  <w:abstractNum w:abstractNumId="7" w15:restartNumberingAfterBreak="0">
     <w:nsid w:val="47CD4CA4"/>
     <w:multiLevelType w:val="hybridMultilevel"/>
     <w:tmpl w:val="0E866CFE"/>
@@ -8139,7 +8015,7 @@
       </w:rPr>
     </w:lvl>
   </w:abstractNum>
-  <w:abstractNum w:abstractNumId="8">
+  <w:abstractNum w:abstractNumId="8" w15:restartNumberingAfterBreak="0">
     <w:nsid w:val="51EC1094"/>
     <w:multiLevelType w:val="multilevel"/>
     <w:tmpl w:val="8094483A"/>
@@ -8288,7 +8164,7 @@
       </w:rPr>
     </w:lvl>
   </w:abstractNum>
-  <w:abstractNum w:abstractNumId="9">
+  <w:abstractNum w:abstractNumId="9" w15:restartNumberingAfterBreak="0">
     <w:nsid w:val="66CB5427"/>
     <w:multiLevelType w:val="hybridMultilevel"/>
     <w:tmpl w:val="55E2319E"/>
@@ -8435,7 +8311,7 @@
 </file>
 
 <file path=word/people.xml><?xml version="1.0" encoding="utf-8"?>
-<w15:people xmlns:wpc="http://schemas.microsoft.com/office/word/2010/wordprocessingCanvas" xmlns:cx="http://schemas.microsoft.com/office/drawing/2014/chartex" xmlns:cx1="http://schemas.microsoft.com/office/drawing/2015/9/8/chartex" xmlns:cx2="http://schemas.microsoft.com/office/drawing/2015/10/21/chartex" xmlns:cx3="http://schemas.microsoft.com/office/drawing/2016/5/9/chartex" xmlns:cx4="http://schemas.microsoft.com/office/drawing/2016/5/10/chartex" xmlns:cx5="http://schemas.microsoft.com/office/drawing/2016/5/11/chartex" xmlns:cx6="http://schemas.microsoft.com/office/drawing/2016/5/12/chartex" xmlns:cx7="http://schemas.microsoft.com/office/drawing/2016/5/13/chartex" xmlns:cx8="http://schemas.microsoft.com/office/drawing/2016/5/14/chartex" xmlns:mc="http://schemas.openxmlformats.org/markup-compatibility/2006" xmlns:aink="http://schemas.microsoft.com/office/drawing/2016/ink" xmlns:am3d="http://schemas.microsoft.com/office/drawing/2017/model3d" xmlns:o="urn:schemas-microsoft-com:office:office" xmlns:r="http://schemas.openxmlformats.org/officeDocument/2006/relationships" xmlns:m="http://schemas.openxmlformats.org/officeDocument/2006/math" xmlns:v="urn:schemas-microsoft-com:vml" xmlns:wp14="http://schemas.microsoft.com/office/word/2010/wordprocessingDrawing" xmlns:wp="http://schemas.openxmlformats.org/drawingml/2006/wordprocessingDrawing" xmlns:w10="urn:schemas-microsoft-com:office:word" xmlns:w="http://schemas.openxmlformats.org/wordprocessingml/2006/main" xmlns:w14="http://schemas.microsoft.com/office/word/2010/wordml" xmlns:w15="http://schemas.microsoft.com/office/word/2012/wordml" xmlns:w16cid="http://schemas.microsoft.com/office/word/2016/wordml/cid" xmlns:w16se="http://schemas.microsoft.com/office/word/2015/wordml/symex" xmlns:wpg="http://schemas.microsoft.com/office/word/2010/wordprocessingGroup" xmlns:wpi="http://schemas.microsoft.com/office/word/2010/wordprocessingInk" xmlns:wne="http://schemas.microsoft.com/office/word/2006/wordml" xmlns:wps="http://schemas.microsoft.com/office/word/2010/wordprocessingShape" mc:Ignorable="w14 w15 w16se w16cid wp14">
+<w15:people xmlns:wpc="http://schemas.microsoft.com/office/word/2010/wordprocessingCanvas" xmlns:cx="http://schemas.microsoft.com/office/drawing/2014/chartex" xmlns:cx1="http://schemas.microsoft.com/office/drawing/2015/9/8/chartex" xmlns:mc="http://schemas.openxmlformats.org/markup-compatibility/2006" xmlns:o="urn:schemas-microsoft-com:office:office" xmlns:r="http://schemas.openxmlformats.org/officeDocument/2006/relationships" xmlns:m="http://schemas.openxmlformats.org/officeDocument/2006/math" xmlns:v="urn:schemas-microsoft-com:vml" xmlns:wp14="http://schemas.microsoft.com/office/word/2010/wordprocessingDrawing" xmlns:wp="http://schemas.openxmlformats.org/drawingml/2006/wordprocessingDrawing" xmlns:w10="urn:schemas-microsoft-com:office:word" xmlns:w="http://schemas.openxmlformats.org/wordprocessingml/2006/main" xmlns:w14="http://schemas.microsoft.com/office/word/2010/wordml" xmlns:w15="http://schemas.microsoft.com/office/word/2012/wordml" xmlns:w16se="http://schemas.microsoft.com/office/word/2015/wordml/symex" xmlns:wpg="http://schemas.microsoft.com/office/word/2010/wordprocessingGroup" xmlns:wpi="http://schemas.microsoft.com/office/word/2010/wordprocessingInk" xmlns:wne="http://schemas.microsoft.com/office/word/2006/wordml" xmlns:wps="http://schemas.microsoft.com/office/word/2010/wordprocessingShape" mc:Ignorable="w14 w15 w16se wp14">
   <w15:person w15:author="Konrad Gajewski">
     <w15:presenceInfo w15:providerId="AD" w15:userId="S-1-5-21-1774431583-4023024350-2099909138-56419"/>
   </w15:person>
@@ -8446,7 +8322,7 @@
 </file>
 
 <file path=word/styles.xml><?xml version="1.0" encoding="utf-8"?>
-<w:styles xmlns:mc="http://schemas.openxmlformats.org/markup-compatibility/2006" xmlns:r="http://schemas.openxmlformats.org/officeDocument/2006/relationships" xmlns:w="http://schemas.openxmlformats.org/wordprocessingml/2006/main" xmlns:w14="http://schemas.microsoft.com/office/word/2010/wordml" mc:Ignorable="w14">
+<w:styles xmlns:mc="http://schemas.openxmlformats.org/markup-compatibility/2006" xmlns:r="http://schemas.openxmlformats.org/officeDocument/2006/relationships" xmlns:w="http://schemas.openxmlformats.org/wordprocessingml/2006/main" xmlns:w14="http://schemas.microsoft.com/office/word/2010/wordml" xmlns:w15="http://schemas.microsoft.com/office/word/2012/wordml" xmlns:w16se="http://schemas.microsoft.com/office/word/2015/wordml/symex" mc:Ignorable="w14 w15 w16se">
   <w:docDefaults>
     <w:rPrDefault>
       <w:rPr>
@@ -8462,526 +8338,378 @@
       </w:pPr>
     </w:pPrDefault>
   </w:docDefaults>
-  <w:latentStyles w:defLockedState="0" w:defUIPriority="99" w:defSemiHidden="1" w:defUnhideWhenUsed="1" w:defQFormat="0" w:count="267">
-    <w:lsdException w:name="Normal" w:semiHidden="0" w:uiPriority="0" w:unhideWhenUsed="0" w:qFormat="1"/>
-    <w:lsdException w:name="heading 1" w:semiHidden="0" w:uiPriority="9" w:unhideWhenUsed="0" w:qFormat="1"/>
-    <w:lsdException w:name="heading 2" w:uiPriority="9" w:qFormat="1"/>
-    <w:lsdException w:name="heading 3" w:uiPriority="9" w:qFormat="1"/>
-    <w:lsdException w:name="heading 4" w:uiPriority="9" w:qFormat="1"/>
-    <w:lsdException w:name="heading 5" w:uiPriority="9" w:qFormat="1"/>
-    <w:lsdException w:name="heading 6" w:uiPriority="9" w:qFormat="1"/>
-    <w:lsdException w:name="heading 7" w:uiPriority="9" w:qFormat="1"/>
-    <w:lsdException w:name="heading 8" w:uiPriority="9" w:qFormat="1"/>
-    <w:lsdException w:name="heading 9" w:uiPriority="9" w:qFormat="1"/>
-    <w:lsdException w:name="toc 1" w:uiPriority="39"/>
-    <w:lsdException w:name="toc 2" w:uiPriority="39"/>
-    <w:lsdException w:name="toc 3" w:uiPriority="39"/>
-    <w:lsdException w:name="toc 4" w:uiPriority="39"/>
-    <w:lsdException w:name="toc 5" w:uiPriority="39"/>
-    <w:lsdException w:name="toc 6" w:uiPriority="39"/>
-    <w:lsdException w:name="toc 7" w:uiPriority="39"/>
-    <w:lsdException w:name="toc 8" w:uiPriority="39"/>
-    <w:lsdException w:name="toc 9" w:uiPriority="39"/>
-    <w:lsdException w:name="caption" w:uiPriority="35" w:qFormat="1"/>
-    <w:lsdException w:name="Title" w:semiHidden="0" w:uiPriority="10" w:unhideWhenUsed="0" w:qFormat="1"/>
-    <w:lsdException w:name="Default Paragraph Font" w:uiPriority="1"/>
-    <w:lsdException w:name="Subtitle" w:semiHidden="0" w:uiPriority="11" w:unhideWhenUsed="0" w:qFormat="1"/>
-    <w:lsdException w:name="Strong" w:semiHidden="0" w:uiPriority="22" w:unhideWhenUsed="0" w:qFormat="1"/>
-    <w:lsdException w:name="Emphasis" w:semiHidden="0" w:uiPriority="20" w:unhideWhenUsed="0" w:qFormat="1"/>
-    <w:lsdException w:name="Table Grid" w:semiHidden="0" w:uiPriority="39" w:unhideWhenUsed="0"/>
-    <w:lsdException w:name="Placeholder Text" w:unhideWhenUsed="0"/>
-    <w:lsdException w:name="No Spacing" w:semiHidden="0" w:uiPriority="1" w:unhideWhenUsed="0" w:qFormat="1"/>
-    <w:lsdException w:name="Light Shading" w:semiHidden="0" w:uiPriority="60" w:unhideWhenUsed="0"/>
-    <w:lsdException w:name="Light List" w:semiHidden="0" w:uiPriority="61" w:unhideWhenUsed="0"/>
-    <w:lsdException w:name="Light Grid" w:semiHidden="0" w:uiPriority="62" w:unhideWhenUsed="0"/>
-    <w:lsdException w:name="Medium Shading 1" w:semiHidden="0" w:uiPriority="63" w:unhideWhenUsed="0"/>
-    <w:lsdException w:name="Medium Shading 2" w:semiHidden="0" w:uiPriority="64" w:unhideWhenUsed="0"/>
-    <w:lsdException w:name="Medium List 1" w:semiHidden="0" w:uiPriority="65" w:unhideWhenUsed="0"/>
-    <w:lsdException w:name="Medium List 2" w:semiHidden="0" w:uiPriority="66" w:unhideWhenUsed="0"/>
-    <w:lsdException w:name="Medium Grid 1" w:semiHidden="0" w:uiPriority="67" w:unhideWhenUsed="0"/>
-    <w:lsdException w:name="Medium Grid 2" w:semiHidden="0" w:uiPriority="68" w:unhideWhenUsed="0"/>
-    <w:lsdException w:name="Medium Grid 3" w:semiHidden="0" w:uiPriority="69" w:unhideWhenUsed="0"/>
-    <w:lsdException w:name="Dark List" w:semiHidden="0" w:uiPriority="70" w:unhideWhenUsed="0"/>
-    <w:lsdException w:name="Colorful Shading" w:semiHidden="0" w:uiPriority="71" w:unhideWhenUsed="0"/>
-    <w:lsdException w:name="Colorful List" w:semiHidden="0" w:uiPriority="72" w:unhideWhenUsed="0"/>
-    <w:lsdException w:name="Colorful Grid" w:semiHidden="0" w:uiPriority="73" w:unhideWhenUsed="0"/>
-    <w:lsdException w:name="Light Shading Accent 1" w:semiHidden="0" w:uiPriority="60" w:unhideWhenUsed="0"/>
-    <w:lsdException w:name="Light List Accent 1" w:semiHidden="0" w:uiPriority="61" w:unhideWhenUsed="0"/>
-    <w:lsdException w:name="Light Grid Accent 1" w:semiHidden="0" w:uiPriority="62" w:unhideWhenUsed="0"/>
-    <w:lsdException w:name="Medium Shading 1 Accent 1" w:semiHidden="0" w:uiPriority="63" w:unhideWhenUsed="0"/>
-    <w:lsdException w:name="Medium Shading 2 Accent 1" w:semiHidden="0" w:uiPriority="64" w:unhideWhenUsed="0"/>
-    <w:lsdException w:name="Medium List 1 Accent 1" w:semiHidden="0" w:uiPriority="65" w:unhideWhenUsed="0"/>
-    <w:lsdException w:name="Revision" w:unhideWhenUsed="0"/>
-    <w:lsdException w:name="List Paragraph" w:semiHidden="0" w:uiPriority="34" w:unhideWhenUsed="0" w:qFormat="1"/>
-    <w:lsdException w:name="Quote" w:semiHidden="0" w:uiPriority="29" w:unhideWhenUsed="0" w:qFormat="1"/>
-    <w:lsdException w:name="Intense Quote" w:semiHidden="0" w:uiPriority="30" w:unhideWhenUsed="0" w:qFormat="1"/>
-    <w:lsdException w:name="Medium List 2 Accent 1" w:semiHidden="0" w:uiPriority="66" w:unhideWhenUsed="0"/>
-    <w:lsdException w:name="Medium Grid 1 Accent 1" w:semiHidden="0" w:uiPriority="67" w:unhideWhenUsed="0"/>
-    <w:lsdException w:name="Medium Grid 2 Accent 1" w:semiHidden="0" w:uiPriority="68" w:unhideWhenUsed="0"/>
-    <w:lsdException w:name="Medium Grid 3 Accent 1" w:semiHidden="0" w:uiPriority="69" w:unhideWhenUsed="0"/>
-    <w:lsdException w:name="Dark List Accent 1" w:semiHidden="0" w:uiPriority="70" w:unhideWhenUsed="0"/>
-    <w:lsdException w:name="Colorful Shading Accent 1" w:semiHidden="0" w:uiPriority="71" w:unhideWhenUsed="0"/>
-    <w:lsdException w:name="Colorful List Accent 1" w:semiHidden="0" w:uiPriority="72" w:unhideWhenUsed="0"/>
-    <w:lsdException w:name="Colorful Grid Accent 1" w:semiHidden="0" w:uiPriority="73" w:unhideWhenUsed="0"/>
-    <w:lsdException w:name="Light Shading Accent 2" w:semiHidden="0" w:uiPriority="60" w:unhideWhenUsed="0"/>
-    <w:lsdException w:name="Light List Accent 2" w:semiHidden="0" w:uiPriority="61" w:unhideWhenUsed="0"/>
-    <w:lsdException w:name="Light Grid Accent 2" w:semiHidden="0" w:uiPriority="62" w:unhideWhenUsed="0"/>
-    <w:lsdException w:name="Medium Shading 1 Accent 2" w:semiHidden="0" w:uiPriority="63" w:unhideWhenUsed="0"/>
-    <w:lsdException w:name="Medium Shading 2 Accent 2" w:semiHidden="0" w:uiPriority="64" w:unhideWhenUsed="0"/>
-    <w:lsdException w:name="Medium List 1 Accent 2" w:semiHidden="0" w:uiPriority="65" w:unhideWhenUsed="0"/>
-    <w:lsdException w:name="Medium List 2 Accent 2" w:semiHidden="0" w:uiPriority="66" w:unhideWhenUsed="0"/>
-    <w:lsdException w:name="Medium Grid 1 Accent 2" w:semiHidden="0" w:uiPriority="67" w:unhideWhenUsed="0"/>
-    <w:lsdException w:name="Medium Grid 2 Accent 2" w:semiHidden="0" w:uiPriority="68" w:unhideWhenUsed="0"/>
-    <w:lsdException w:name="Medium Grid 3 Accent 2" w:semiHidden="0" w:uiPriority="69" w:unhideWhenUsed="0"/>
-    <w:lsdException w:name="Dark List Accent 2" w:semiHidden="0" w:uiPriority="70" w:unhideWhenUsed="0"/>
-    <w:lsdException w:name="Colorful Shading Accent 2" w:semiHidden="0" w:uiPriority="71" w:unhideWhenUsed="0"/>
-    <w:lsdException w:name="Colorful List Accent 2" w:semiHidden="0" w:uiPriority="72" w:unhideWhenUsed="0"/>
-    <w:lsdException w:name="Colorful Grid Accent 2" w:semiHidden="0" w:uiPriority="73" w:unhideWhenUsed="0"/>
-    <w:lsdException w:name="Light Shading Accent 3" w:semiHidden="0" w:uiPriority="60" w:unhideWhenUsed="0"/>
-    <w:lsdException w:name="Light List Accent 3" w:semiHidden="0" w:uiPriority="61" w:unhideWhenUsed="0"/>
-    <w:lsdException w:name="Light Grid Accent 3" w:semiHidden="0" w:uiPriority="62" w:unhideWhenUsed="0"/>
-    <w:lsdException w:name="Medium Shading 1 Accent 3" w:semiHidden="0" w:uiPriority="63" w:unhideWhenUsed="0"/>
-    <w:lsdException w:name="Medium Shading 2 Accent 3" w:semiHidden="0" w:uiPriority="64" w:unhideWhenUsed="0"/>
-    <w:lsdException w:name="Medium List 1 Accent 3" w:semiHidden="0" w:uiPriority="65" w:unhideWhenUsed="0"/>
-    <w:lsdException w:name="Medium List 2 Accent 3" w:semiHidden="0" w:uiPriority="66" w:unhideWhenUsed="0"/>
-    <w:lsdException w:name="Medium Grid 1 Accent 3" w:semiHidden="0" w:uiPriority="67" w:unhideWhenUsed="0"/>
-    <w:lsdException w:name="Medium Grid 2 Accent 3" w:semiHidden="0" w:uiPriority="68" w:unhideWhenUsed="0"/>
-    <w:lsdException w:name="Medium Grid 3 Accent 3" w:semiHidden="0" w:uiPriority="69" w:unhideWhenUsed="0"/>
-    <w:lsdException w:name="Dark List Accent 3" w:semiHidden="0" w:uiPriority="70" w:unhideWhenUsed="0"/>
-    <w:lsdException w:name="Colorful Shading Accent 3" w:semiHidden="0" w:uiPriority="71" w:unhideWhenUsed="0"/>
-    <w:lsdException w:name="Colorful List Accent 3" w:semiHidden="0" w:uiPriority="72" w:unhideWhenUsed="0"/>
-    <w:lsdException w:name="Colorful Grid Accent 3" w:semiHidden="0" w:uiPriority="73" w:unhideWhenUsed="0"/>
-    <w:lsdException w:name="Light Shading Accent 4" w:semiHidden="0" w:uiPriority="60" w:unhideWhenUsed="0"/>
-    <w:lsdException w:name="Light List Accent 4" w:semiHidden="0" w:uiPriority="61" w:unhideWhenUsed="0"/>
-    <w:lsdException w:name="Light Grid Accent 4" w:semiHidden="0" w:uiPriority="62" w:unhideWhenUsed="0"/>
-    <w:lsdException w:name="Medium Shading 1 Accent 4" w:semiHidden="0" w:uiPriority="63" w:unhideWhenUsed="0"/>
-    <w:lsdException w:name="Medium Shading 2 Accent 4" w:semiHidden="0" w:uiPriority="64" w:unhideWhenUsed="0"/>
-    <w:lsdException w:name="Medium List 1 Accent 4" w:semiHidden="0" w:uiPriority="65" w:unhideWhenUsed="0"/>
-    <w:lsdException w:name="Medium List 2 Accent 4" w:semiHidden="0" w:uiPriority="66" w:unhideWhenUsed="0"/>
-    <w:lsdException w:name="Medium Grid 1 Accent 4" w:semiHidden="0" w:uiPriority="67" w:unhideWhenUsed="0"/>
-    <w:lsdException w:name="Medium Grid 2 Accent 4" w:semiHidden="0" w:uiPriority="68" w:unhideWhenUsed="0"/>
-    <w:lsdException w:name="Medium Grid 3 Accent 4" w:semiHidden="0" w:uiPriority="69" w:unhideWhenUsed="0"/>
-    <w:lsdException w:name="Dark List Accent 4" w:semiHidden="0" w:uiPriority="70" w:unhideWhenUsed="0"/>
-    <w:lsdException w:name="Colorful Shading Accent 4" w:semiHidden="0" w:uiPriority="71" w:unhideWhenUsed="0"/>
-    <w:lsdException w:name="Colorful List Accent 4" w:semiHidden="0" w:uiPriority="72" w:unhideWhenUsed="0"/>
-    <w:lsdException w:name="Colorful Grid Accent 4" w:semiHidden="0" w:uiPriority="73" w:unhideWhenUsed="0"/>
-    <w:lsdException w:name="Light Shading Accent 5" w:semiHidden="0" w:uiPriority="60" w:unhideWhenUsed="0"/>
-    <w:lsdException w:name="Light List Accent 5" w:semiHidden="0" w:uiPriority="61" w:unhideWhenUsed="0"/>
-    <w:lsdException w:name="Light Grid Accent 5" w:semiHidden="0" w:uiPriority="62" w:unhideWhenUsed="0"/>
-    <w:lsdException w:name="Medium Shading 1 Accent 5" w:semiHidden="0" w:uiPriority="63" w:unhideWhenUsed="0"/>
-    <w:lsdException w:name="Medium Shading 2 Accent 5" w:semiHidden="0" w:uiPriority="64" w:unhideWhenUsed="0"/>
-    <w:lsdException w:name="Medium List 1 Accent 5" w:semiHidden="0" w:uiPriority="65" w:unhideWhenUsed="0"/>
-    <w:lsdException w:name="Medium List 2 Accent 5" w:semiHidden="0" w:uiPriority="66" w:unhideWhenUsed="0"/>
-    <w:lsdException w:name="Medium Grid 1 Accent 5" w:semiHidden="0" w:uiPriority="67" w:unhideWhenUsed="0"/>
-    <w:lsdException w:name="Medium Grid 2 Accent 5" w:semiHidden="0" w:uiPriority="68" w:unhideWhenUsed="0"/>
-    <w:lsdException w:name="Medium Grid 3 Accent 5" w:semiHidden="0" w:uiPriority="69" w:unhideWhenUsed="0"/>
-    <w:lsdException w:name="Dark List Accent 5" w:semiHidden="0" w:uiPriority="70" w:unhideWhenUsed="0"/>
-    <w:lsdException w:name="Colorful Shading Accent 5" w:semiHidden="0" w:uiPriority="71" w:unhideWhenUsed="0"/>
-    <w:lsdException w:name="Colorful List Accent 5" w:semiHidden="0" w:uiPriority="72" w:unhideWhenUsed="0"/>
-    <w:lsdException w:name="Colorful Grid Accent 5" w:semiHidden="0" w:uiPriority="73" w:unhideWhenUsed="0"/>
-    <w:lsdException w:name="Light Shading Accent 6" w:semiHidden="0" w:uiPriority="60" w:unhideWhenUsed="0"/>
-    <w:lsdException w:name="Light List Accent 6" w:semiHidden="0" w:uiPriority="61" w:unhideWhenUsed="0"/>
-    <w:lsdException w:name="Light Grid Accent 6" w:semiHidden="0" w:uiPriority="62" w:unhideWhenUsed="0"/>
-    <w:lsdException w:name="Medium Shading 1 Accent 6" w:semiHidden="0" w:uiPriority="63" w:unhideWhenUsed="0"/>
-    <w:lsdException w:name="Medium Shading 2 Accent 6" w:semiHidden="0" w:uiPriority="64" w:unhideWhenUsed="0"/>
-    <w:lsdException w:name="Medium List 1 Accent 6" w:semiHidden="0" w:uiPriority="65" w:unhideWhenUsed="0"/>
-    <w:lsdException w:name="Medium List 2 Accent 6" w:semiHidden="0" w:uiPriority="66" w:unhideWhenUsed="0"/>
-    <w:lsdException w:name="Medium Grid 1 Accent 6" w:semiHidden="0" w:uiPriority="67" w:unhideWhenUsed="0"/>
-    <w:lsdException w:name="Medium Grid 2 Accent 6" w:semiHidden="0" w:uiPriority="68" w:unhideWhenUsed="0"/>
-    <w:lsdException w:name="Medium Grid 3 Accent 6" w:semiHidden="0" w:uiPriority="69" w:unhideWhenUsed="0"/>
-    <w:lsdException w:name="Dark List Accent 6" w:semiHidden="0" w:uiPriority="70" w:unhideWhenUsed="0"/>
-    <w:lsdException w:name="Colorful Shading Accent 6" w:semiHidden="0" w:uiPriority="71" w:unhideWhenUsed="0"/>
-    <w:lsdException w:name="Colorful List Accent 6" w:semiHidden="0" w:uiPriority="72" w:unhideWhenUsed="0"/>
-    <w:lsdException w:name="Colorful Grid Accent 6" w:semiHidden="0" w:uiPriority="73" w:unhideWhenUsed="0"/>
-    <w:lsdException w:name="Subtle Emphasis" w:semiHidden="0" w:uiPriority="19" w:unhideWhenUsed="0" w:qFormat="1"/>
-    <w:lsdException w:name="Intense Emphasis" w:semiHidden="0" w:uiPriority="21" w:unhideWhenUsed="0" w:qFormat="1"/>
-    <w:lsdException w:name="Subtle Reference" w:semiHidden="0" w:uiPriority="31" w:unhideWhenUsed="0" w:qFormat="1"/>
-    <w:lsdException w:name="Intense Reference" w:semiHidden="0" w:uiPriority="32" w:unhideWhenUsed="0" w:qFormat="1"/>
-    <w:lsdException w:name="Book Title" w:semiHidden="0" w:uiPriority="33" w:unhideWhenUsed="0" w:qFormat="1"/>
-    <w:lsdException w:name="Bibliography" w:uiPriority="37"/>
-    <w:lsdException w:name="TOC Heading" w:uiPriority="39" w:qFormat="1"/>
-  </w:latentStyles>
-  <w:style w:type="paragraph" w:default="1" w:styleId="Normal">
-    <w:name w:val="Normal"/>
-    <w:qFormat/>
-  </w:style>
-  <w:style w:type="character" w:default="1" w:styleId="DefaultParagraphFont">
-    <w:name w:val="Default Paragraph Font"/>
-    <w:uiPriority w:val="1"/>
-    <w:semiHidden/>
-    <w:unhideWhenUsed/>
-  </w:style>
-  <w:style w:type="table" w:default="1" w:styleId="TableNormal">
-    <w:name w:val="Normal Table"/>
-    <w:uiPriority w:val="99"/>
-    <w:semiHidden/>
-    <w:unhideWhenUsed/>
-    <w:tblPr>
-      <w:tblInd w:w="0" w:type="dxa"/>
-      <w:tblCellMar>
-        <w:top w:w="0" w:type="dxa"/>
-        <w:left w:w="108" w:type="dxa"/>
-        <w:bottom w:w="0" w:type="dxa"/>
-        <w:right w:w="108" w:type="dxa"/>
-      </w:tblCellMar>
-    </w:tblPr>
-  </w:style>
-  <w:style w:type="numbering" w:default="1" w:styleId="NoList">
-    <w:name w:val="No List"/>
-    <w:uiPriority w:val="99"/>
-    <w:semiHidden/>
-    <w:unhideWhenUsed/>
-  </w:style>
-  <w:style w:type="paragraph" w:styleId="Header">
-    <w:name w:val="header"/>
-    <w:basedOn w:val="Normal"/>
-    <w:link w:val="HeaderChar"/>
-    <w:uiPriority w:val="99"/>
-    <w:unhideWhenUsed/>
-    <w:rsid w:val="00701AA8"/>
-    <w:pPr>
-      <w:tabs>
-        <w:tab w:val="center" w:pos="4536"/>
-        <w:tab w:val="right" w:pos="9072"/>
-      </w:tabs>
-      <w:spacing w:after="0" w:line="240" w:lineRule="auto"/>
-    </w:pPr>
-  </w:style>
-  <w:style w:type="character" w:customStyle="1" w:styleId="HeaderChar">
-    <w:name w:val="Header Char"/>
-    <w:basedOn w:val="DefaultParagraphFont"/>
-    <w:link w:val="Header"/>
-    <w:uiPriority w:val="99"/>
-    <w:rsid w:val="00701AA8"/>
-  </w:style>
-  <w:style w:type="paragraph" w:styleId="Footer">
-    <w:name w:val="footer"/>
-    <w:basedOn w:val="Normal"/>
-    <w:link w:val="FooterChar"/>
-    <w:uiPriority w:val="99"/>
-    <w:unhideWhenUsed/>
-    <w:rsid w:val="00701AA8"/>
-    <w:pPr>
-      <w:tabs>
-        <w:tab w:val="center" w:pos="4536"/>
-        <w:tab w:val="right" w:pos="9072"/>
-      </w:tabs>
-      <w:spacing w:after="0" w:line="240" w:lineRule="auto"/>
-    </w:pPr>
-  </w:style>
-  <w:style w:type="character" w:customStyle="1" w:styleId="FooterChar">
-    <w:name w:val="Footer Char"/>
-    <w:basedOn w:val="DefaultParagraphFont"/>
-    <w:link w:val="Footer"/>
-    <w:uiPriority w:val="99"/>
-    <w:rsid w:val="00701AA8"/>
-  </w:style>
-  <w:style w:type="character" w:styleId="CommentReference">
-    <w:name w:val="annotation reference"/>
-    <w:basedOn w:val="DefaultParagraphFont"/>
-    <w:uiPriority w:val="99"/>
-    <w:semiHidden/>
-    <w:unhideWhenUsed/>
-    <w:rsid w:val="007235B4"/>
-    <w:rPr>
-      <w:sz w:val="16"/>
-      <w:szCs w:val="16"/>
-    </w:rPr>
-  </w:style>
-  <w:style w:type="paragraph" w:styleId="CommentText">
-    <w:name w:val="annotation text"/>
-    <w:basedOn w:val="Normal"/>
-    <w:link w:val="CommentTextChar"/>
-    <w:uiPriority w:val="99"/>
-    <w:semiHidden/>
-    <w:unhideWhenUsed/>
-    <w:rsid w:val="007235B4"/>
-    <w:pPr>
-      <w:spacing w:line="240" w:lineRule="auto"/>
-    </w:pPr>
-    <w:rPr>
-      <w:sz w:val="20"/>
-      <w:szCs w:val="20"/>
-    </w:rPr>
-  </w:style>
-  <w:style w:type="character" w:customStyle="1" w:styleId="CommentTextChar">
-    <w:name w:val="Comment Text Char"/>
-    <w:basedOn w:val="DefaultParagraphFont"/>
-    <w:link w:val="CommentText"/>
-    <w:uiPriority w:val="99"/>
-    <w:semiHidden/>
-    <w:rsid w:val="007235B4"/>
-    <w:rPr>
-      <w:sz w:val="20"/>
-      <w:szCs w:val="20"/>
-    </w:rPr>
-  </w:style>
-  <w:style w:type="paragraph" w:styleId="CommentSubject">
-    <w:name w:val="annotation subject"/>
-    <w:basedOn w:val="CommentText"/>
-    <w:next w:val="CommentText"/>
-    <w:link w:val="CommentSubjectChar"/>
-    <w:uiPriority w:val="99"/>
-    <w:semiHidden/>
-    <w:unhideWhenUsed/>
-    <w:rsid w:val="007235B4"/>
-    <w:rPr>
-      <w:b/>
-      <w:bCs/>
-    </w:rPr>
-  </w:style>
-  <w:style w:type="character" w:customStyle="1" w:styleId="CommentSubjectChar">
-    <w:name w:val="Comment Subject Char"/>
-    <w:basedOn w:val="CommentTextChar"/>
-    <w:link w:val="CommentSubject"/>
-    <w:uiPriority w:val="99"/>
-    <w:semiHidden/>
-    <w:rsid w:val="007235B4"/>
-    <w:rPr>
-      <w:b/>
-      <w:bCs/>
-      <w:sz w:val="20"/>
-      <w:szCs w:val="20"/>
-    </w:rPr>
-  </w:style>
-  <w:style w:type="paragraph" w:styleId="BalloonText">
-    <w:name w:val="Balloon Text"/>
-    <w:basedOn w:val="Normal"/>
-    <w:link w:val="BalloonTextChar"/>
-    <w:uiPriority w:val="99"/>
-    <w:semiHidden/>
-    <w:unhideWhenUsed/>
-    <w:rsid w:val="007235B4"/>
-    <w:pPr>
-      <w:spacing w:after="0" w:line="240" w:lineRule="auto"/>
-    </w:pPr>
-    <w:rPr>
-      <w:rFonts w:ascii="Segoe UI" w:hAnsi="Segoe UI" w:cs="Segoe UI"/>
-      <w:sz w:val="18"/>
-      <w:szCs w:val="18"/>
-    </w:rPr>
-  </w:style>
-  <w:style w:type="character" w:customStyle="1" w:styleId="BalloonTextChar">
-    <w:name w:val="Balloon Text Char"/>
-    <w:basedOn w:val="DefaultParagraphFont"/>
-    <w:link w:val="BalloonText"/>
-    <w:uiPriority w:val="99"/>
-    <w:semiHidden/>
-    <w:rsid w:val="007235B4"/>
-    <w:rPr>
-      <w:rFonts w:ascii="Segoe UI" w:hAnsi="Segoe UI" w:cs="Segoe UI"/>
-      <w:sz w:val="18"/>
-      <w:szCs w:val="18"/>
-    </w:rPr>
-  </w:style>
-  <w:style w:type="paragraph" w:styleId="ListParagraph">
-    <w:name w:val="List Paragraph"/>
-    <w:basedOn w:val="Normal"/>
-    <w:uiPriority w:val="34"/>
-    <w:qFormat/>
-    <w:rsid w:val="00890ABC"/>
-    <w:pPr>
-      <w:ind w:left="720"/>
-      <w:contextualSpacing/>
-    </w:pPr>
-  </w:style>
-  <w:style w:type="paragraph" w:styleId="FootnoteText">
-    <w:name w:val="footnote text"/>
-    <w:basedOn w:val="Normal"/>
-    <w:link w:val="FootnoteTextChar"/>
-    <w:uiPriority w:val="99"/>
-    <w:semiHidden/>
-    <w:unhideWhenUsed/>
-    <w:rsid w:val="0050603A"/>
-    <w:pPr>
-      <w:spacing w:after="0" w:line="240" w:lineRule="auto"/>
-    </w:pPr>
-    <w:rPr>
-      <w:sz w:val="20"/>
-      <w:szCs w:val="20"/>
-    </w:rPr>
-  </w:style>
-  <w:style w:type="character" w:customStyle="1" w:styleId="FootnoteTextChar">
-    <w:name w:val="Footnote Text Char"/>
-    <w:basedOn w:val="DefaultParagraphFont"/>
-    <w:link w:val="FootnoteText"/>
-    <w:uiPriority w:val="99"/>
-    <w:semiHidden/>
-    <w:rsid w:val="0050603A"/>
-    <w:rPr>
-      <w:sz w:val="20"/>
-      <w:szCs w:val="20"/>
-    </w:rPr>
-  </w:style>
-  <w:style w:type="character" w:styleId="FootnoteReference">
-    <w:name w:val="footnote reference"/>
-    <w:basedOn w:val="DefaultParagraphFont"/>
-    <w:uiPriority w:val="99"/>
-    <w:semiHidden/>
-    <w:unhideWhenUsed/>
-    <w:rsid w:val="0050603A"/>
-    <w:rPr>
-      <w:vertAlign w:val="superscript"/>
-    </w:rPr>
-  </w:style>
-</w:styles>
-</file>
-
-<file path=word/stylesWithEffects.xml><?xml version="1.0" encoding="utf-8"?>
-<w:styles xmlns:wpc="http://schemas.microsoft.com/office/word/2010/wordprocessingCanvas" xmlns:mc="http://schemas.openxmlformats.org/markup-compatibility/2006" xmlns:o="urn:schemas-microsoft-com:office:office" xmlns:r="http://schemas.openxmlformats.org/officeDocument/2006/relationships" xmlns:m="http://schemas.openxmlformats.org/officeDocument/2006/math" xmlns:v="urn:schemas-microsoft-com:vml" xmlns:wp14="http://schemas.microsoft.com/office/word/2010/wordprocessingDrawing" xmlns:wp="http://schemas.openxmlformats.org/drawingml/2006/wordprocessingDrawing" xmlns:w10="urn:schemas-microsoft-com:office:word" xmlns:w="http://schemas.openxmlformats.org/wordprocessingml/2006/main" xmlns:w14="http://schemas.microsoft.com/office/word/2010/wordml" xmlns:wpg="http://schemas.microsoft.com/office/word/2010/wordprocessingGroup" xmlns:wpi="http://schemas.microsoft.com/office/word/2010/wordprocessingInk" xmlns:wne="http://schemas.microsoft.com/office/word/2006/wordml" xmlns:wps="http://schemas.microsoft.com/office/word/2010/wordprocessingShape" mc:Ignorable="w14 wp14">
-  <w:docDefaults>
-    <w:rPrDefault>
-      <w:rPr>
-        <w:rFonts w:asciiTheme="minorHAnsi" w:eastAsiaTheme="minorHAnsi" w:hAnsiTheme="minorHAnsi" w:cstheme="minorBidi"/>
-        <w:sz w:val="22"/>
-        <w:szCs w:val="22"/>
-        <w:lang w:val="en-US" w:eastAsia="en-US" w:bidi="ar-SA"/>
-      </w:rPr>
-    </w:rPrDefault>
-    <w:pPrDefault>
-      <w:pPr>
-        <w:spacing w:after="160" w:line="259" w:lineRule="auto"/>
-      </w:pPr>
-    </w:pPrDefault>
-  </w:docDefaults>
-  <w:latentStyles w:defLockedState="0" w:defUIPriority="99" w:defSemiHidden="1" w:defUnhideWhenUsed="1" w:defQFormat="0" w:count="267">
-    <w:lsdException w:name="Normal" w:semiHidden="0" w:uiPriority="0" w:unhideWhenUsed="0" w:qFormat="1"/>
-    <w:lsdException w:name="heading 1" w:semiHidden="0" w:uiPriority="9" w:unhideWhenUsed="0" w:qFormat="1"/>
-    <w:lsdException w:name="heading 2" w:uiPriority="9" w:qFormat="1"/>
-    <w:lsdException w:name="heading 3" w:uiPriority="9" w:qFormat="1"/>
-    <w:lsdException w:name="heading 4" w:uiPriority="9" w:qFormat="1"/>
-    <w:lsdException w:name="heading 5" w:uiPriority="9" w:qFormat="1"/>
-    <w:lsdException w:name="heading 6" w:uiPriority="9" w:qFormat="1"/>
-    <w:lsdException w:name="heading 7" w:uiPriority="9" w:qFormat="1"/>
-    <w:lsdException w:name="heading 8" w:uiPriority="9" w:qFormat="1"/>
-    <w:lsdException w:name="heading 9" w:uiPriority="9" w:qFormat="1"/>
-    <w:lsdException w:name="toc 1" w:uiPriority="39"/>
-    <w:lsdException w:name="toc 2" w:uiPriority="39"/>
-    <w:lsdException w:name="toc 3" w:uiPriority="39"/>
-    <w:lsdException w:name="toc 4" w:uiPriority="39"/>
-    <w:lsdException w:name="toc 5" w:uiPriority="39"/>
-    <w:lsdException w:name="toc 6" w:uiPriority="39"/>
-    <w:lsdException w:name="toc 7" w:uiPriority="39"/>
-    <w:lsdException w:name="toc 8" w:uiPriority="39"/>
-    <w:lsdException w:name="toc 9" w:uiPriority="39"/>
-    <w:lsdException w:name="caption" w:uiPriority="35" w:qFormat="1"/>
-    <w:lsdException w:name="Title" w:semiHidden="0" w:uiPriority="10" w:unhideWhenUsed="0" w:qFormat="1"/>
-    <w:lsdException w:name="Default Paragraph Font" w:uiPriority="1"/>
-    <w:lsdException w:name="Subtitle" w:semiHidden="0" w:uiPriority="11" w:unhideWhenUsed="0" w:qFormat="1"/>
-    <w:lsdException w:name="Strong" w:semiHidden="0" w:uiPriority="22" w:unhideWhenUsed="0" w:qFormat="1"/>
-    <w:lsdException w:name="Emphasis" w:semiHidden="0" w:uiPriority="20" w:unhideWhenUsed="0" w:qFormat="1"/>
-    <w:lsdException w:name="Table Grid" w:semiHidden="0" w:uiPriority="39" w:unhideWhenUsed="0"/>
-    <w:lsdException w:name="Placeholder Text" w:unhideWhenUsed="0"/>
-    <w:lsdException w:name="No Spacing" w:semiHidden="0" w:uiPriority="1" w:unhideWhenUsed="0" w:qFormat="1"/>
-    <w:lsdException w:name="Light Shading" w:semiHidden="0" w:uiPriority="60" w:unhideWhenUsed="0"/>
-    <w:lsdException w:name="Light List" w:semiHidden="0" w:uiPriority="61" w:unhideWhenUsed="0"/>
-    <w:lsdException w:name="Light Grid" w:semiHidden="0" w:uiPriority="62" w:unhideWhenUsed="0"/>
-    <w:lsdException w:name="Medium Shading 1" w:semiHidden="0" w:uiPriority="63" w:unhideWhenUsed="0"/>
-    <w:lsdException w:name="Medium Shading 2" w:semiHidden="0" w:uiPriority="64" w:unhideWhenUsed="0"/>
-    <w:lsdException w:name="Medium List 1" w:semiHidden="0" w:uiPriority="65" w:unhideWhenUsed="0"/>
-    <w:lsdException w:name="Medium List 2" w:semiHidden="0" w:uiPriority="66" w:unhideWhenUsed="0"/>
-    <w:lsdException w:name="Medium Grid 1" w:semiHidden="0" w:uiPriority="67" w:unhideWhenUsed="0"/>
-    <w:lsdException w:name="Medium Grid 2" w:semiHidden="0" w:uiPriority="68" w:unhideWhenUsed="0"/>
-    <w:lsdException w:name="Medium Grid 3" w:semiHidden="0" w:uiPriority="69" w:unhideWhenUsed="0"/>
-    <w:lsdException w:name="Dark List" w:semiHidden="0" w:uiPriority="70" w:unhideWhenUsed="0"/>
-    <w:lsdException w:name="Colorful Shading" w:semiHidden="0" w:uiPriority="71" w:unhideWhenUsed="0"/>
-    <w:lsdException w:name="Colorful List" w:semiHidden="0" w:uiPriority="72" w:unhideWhenUsed="0"/>
-    <w:lsdException w:name="Colorful Grid" w:semiHidden="0" w:uiPriority="73" w:unhideWhenUsed="0"/>
-    <w:lsdException w:name="Light Shading Accent 1" w:semiHidden="0" w:uiPriority="60" w:unhideWhenUsed="0"/>
-    <w:lsdException w:name="Light List Accent 1" w:semiHidden="0" w:uiPriority="61" w:unhideWhenUsed="0"/>
-    <w:lsdException w:name="Light Grid Accent 1" w:semiHidden="0" w:uiPriority="62" w:unhideWhenUsed="0"/>
-    <w:lsdException w:name="Medium Shading 1 Accent 1" w:semiHidden="0" w:uiPriority="63" w:unhideWhenUsed="0"/>
-    <w:lsdException w:name="Medium Shading 2 Accent 1" w:semiHidden="0" w:uiPriority="64" w:unhideWhenUsed="0"/>
-    <w:lsdException w:name="Medium List 1 Accent 1" w:semiHidden="0" w:uiPriority="65" w:unhideWhenUsed="0"/>
-    <w:lsdException w:name="Revision" w:unhideWhenUsed="0"/>
-    <w:lsdException w:name="List Paragraph" w:semiHidden="0" w:uiPriority="34" w:unhideWhenUsed="0" w:qFormat="1"/>
-    <w:lsdException w:name="Quote" w:semiHidden="0" w:uiPriority="29" w:unhideWhenUsed="0" w:qFormat="1"/>
-    <w:lsdException w:name="Intense Quote" w:semiHidden="0" w:uiPriority="30" w:unhideWhenUsed="0" w:qFormat="1"/>
-    <w:lsdException w:name="Medium List 2 Accent 1" w:semiHidden="0" w:uiPriority="66" w:unhideWhenUsed="0"/>
-    <w:lsdException w:name="Medium Grid 1 Accent 1" w:semiHidden="0" w:uiPriority="67" w:unhideWhenUsed="0"/>
-    <w:lsdException w:name="Medium Grid 2 Accent 1" w:semiHidden="0" w:uiPriority="68" w:unhideWhenUsed="0"/>
-    <w:lsdException w:name="Medium Grid 3 Accent 1" w:semiHidden="0" w:uiPriority="69" w:unhideWhenUsed="0"/>
-    <w:lsdException w:name="Dark List Accent 1" w:semiHidden="0" w:uiPriority="70" w:unhideWhenUsed="0"/>
-    <w:lsdException w:name="Colorful Shading Accent 1" w:semiHidden="0" w:uiPriority="71" w:unhideWhenUsed="0"/>
-    <w:lsdException w:name="Colorful List Accent 1" w:semiHidden="0" w:uiPriority="72" w:unhideWhenUsed="0"/>
-    <w:lsdException w:name="Colorful Grid Accent 1" w:semiHidden="0" w:uiPriority="73" w:unhideWhenUsed="0"/>
-    <w:lsdException w:name="Light Shading Accent 2" w:semiHidden="0" w:uiPriority="60" w:unhideWhenUsed="0"/>
-    <w:lsdException w:name="Light List Accent 2" w:semiHidden="0" w:uiPriority="61" w:unhideWhenUsed="0"/>
-    <w:lsdException w:name="Light Grid Accent 2" w:semiHidden="0" w:uiPriority="62" w:unhideWhenUsed="0"/>
-    <w:lsdException w:name="Medium Shading 1 Accent 2" w:semiHidden="0" w:uiPriority="63" w:unhideWhenUsed="0"/>
-    <w:lsdException w:name="Medium Shading 2 Accent 2" w:semiHidden="0" w:uiPriority="64" w:unhideWhenUsed="0"/>
-    <w:lsdException w:name="Medium List 1 Accent 2" w:semiHidden="0" w:uiPriority="65" w:unhideWhenUsed="0"/>
-    <w:lsdException w:name="Medium List 2 Accent 2" w:semiHidden="0" w:uiPriority="66" w:unhideWhenUsed="0"/>
-    <w:lsdException w:name="Medium Grid 1 Accent 2" w:semiHidden="0" w:uiPriority="67" w:unhideWhenUsed="0"/>
-    <w:lsdException w:name="Medium Grid 2 Accent 2" w:semiHidden="0" w:uiPriority="68" w:unhideWhenUsed="0"/>
-    <w:lsdException w:name="Medium Grid 3 Accent 2" w:semiHidden="0" w:uiPriority="69" w:unhideWhenUsed="0"/>
-    <w:lsdException w:name="Dark List Accent 2" w:semiHidden="0" w:uiPriority="70" w:unhideWhenUsed="0"/>
-    <w:lsdException w:name="Colorful Shading Accent 2" w:semiHidden="0" w:uiPriority="71" w:unhideWhenUsed="0"/>
-    <w:lsdException w:name="Colorful List Accent 2" w:semiHidden="0" w:uiPriority="72" w:unhideWhenUsed="0"/>
-    <w:lsdException w:name="Colorful Grid Accent 2" w:semiHidden="0" w:uiPriority="73" w:unhideWhenUsed="0"/>
-    <w:lsdException w:name="Light Shading Accent 3" w:semiHidden="0" w:uiPriority="60" w:unhideWhenUsed="0"/>
-    <w:lsdException w:name="Light List Accent 3" w:semiHidden="0" w:uiPriority="61" w:unhideWhenUsed="0"/>
-    <w:lsdException w:name="Light Grid Accent 3" w:semiHidden="0" w:uiPriority="62" w:unhideWhenUsed="0"/>
-    <w:lsdException w:name="Medium Shading 1 Accent 3" w:semiHidden="0" w:uiPriority="63" w:unhideWhenUsed="0"/>
-    <w:lsdException w:name="Medium Shading 2 Accent 3" w:semiHidden="0" w:uiPriority="64" w:unhideWhenUsed="0"/>
-    <w:lsdException w:name="Medium List 1 Accent 3" w:semiHidden="0" w:uiPriority="65" w:unhideWhenUsed="0"/>
-    <w:lsdException w:name="Medium List 2 Accent 3" w:semiHidden="0" w:uiPriority="66" w:unhideWhenUsed="0"/>
-    <w:lsdException w:name="Medium Grid 1 Accent 3" w:semiHidden="0" w:uiPriority="67" w:unhideWhenUsed="0"/>
-    <w:lsdException w:name="Medium Grid 2 Accent 3" w:semiHidden="0" w:uiPriority="68" w:unhideWhenUsed="0"/>
-    <w:lsdException w:name="Medium Grid 3 Accent 3" w:semiHidden="0" w:uiPriority="69" w:unhideWhenUsed="0"/>
-    <w:lsdException w:name="Dark List Accent 3" w:semiHidden="0" w:uiPriority="70" w:unhideWhenUsed="0"/>
-    <w:lsdException w:name="Colorful Shading Accent 3" w:semiHidden="0" w:uiPriority="71" w:unhideWhenUsed="0"/>
-    <w:lsdException w:name="Colorful List Accent 3" w:semiHidden="0" w:uiPriority="72" w:unhideWhenUsed="0"/>
-    <w:lsdException w:name="Colorful Grid Accent 3" w:semiHidden="0" w:uiPriority="73" w:unhideWhenUsed="0"/>
-    <w:lsdException w:name="Light Shading Accent 4" w:semiHidden="0" w:uiPriority="60" w:unhideWhenUsed="0"/>
-    <w:lsdException w:name="Light List Accent 4" w:semiHidden="0" w:uiPriority="61" w:unhideWhenUsed="0"/>
-    <w:lsdException w:name="Light Grid Accent 4" w:semiHidden="0" w:uiPriority="62" w:unhideWhenUsed="0"/>
-    <w:lsdException w:name="Medium Shading 1 Accent 4" w:semiHidden="0" w:uiPriority="63" w:unhideWhenUsed="0"/>
-    <w:lsdException w:name="Medium Shading 2 Accent 4" w:semiHidden="0" w:uiPriority="64" w:unhideWhenUsed="0"/>
-    <w:lsdException w:name="Medium List 1 Accent 4" w:semiHidden="0" w:uiPriority="65" w:unhideWhenUsed="0"/>
-    <w:lsdException w:name="Medium List 2 Accent 4" w:semiHidden="0" w:uiPriority="66" w:unhideWhenUsed="0"/>
-    <w:lsdException w:name="Medium Grid 1 Accent 4" w:semiHidden="0" w:uiPriority="67" w:unhideWhenUsed="0"/>
-    <w:lsdException w:name="Medium Grid 2 Accent 4" w:semiHidden="0" w:uiPriority="68" w:unhideWhenUsed="0"/>
-    <w:lsdException w:name="Medium Grid 3 Accent 4" w:semiHidden="0" w:uiPriority="69" w:unhideWhenUsed="0"/>
-    <w:lsdException w:name="Dark List Accent 4" w:semiHidden="0" w:uiPriority="70" w:unhideWhenUsed="0"/>
-    <w:lsdException w:name="Colorful Shading Accent 4" w:semiHidden="0" w:uiPriority="71" w:unhideWhenUsed="0"/>
-    <w:lsdException w:name="Colorful List Accent 4" w:semiHidden="0" w:uiPriority="72" w:unhideWhenUsed="0"/>
-    <w:lsdException w:name="Colorful Grid Accent 4" w:semiHidden="0" w:uiPriority="73" w:unhideWhenUsed="0"/>
-    <w:lsdException w:name="Light Shading Accent 5" w:semiHidden="0" w:uiPriority="60" w:unhideWhenUsed="0"/>
-    <w:lsdException w:name="Light List Accent 5" w:semiHidden="0" w:uiPriority="61" w:unhideWhenUsed="0"/>
-    <w:lsdException w:name="Light Grid Accent 5" w:semiHidden="0" w:uiPriority="62" w:unhideWhenUsed="0"/>
-    <w:lsdException w:name="Medium Shading 1 Accent 5" w:semiHidden="0" w:uiPriority="63" w:unhideWhenUsed="0"/>
-    <w:lsdException w:name="Medium Shading 2 Accent 5" w:semiHidden="0" w:uiPriority="64" w:unhideWhenUsed="0"/>
-    <w:lsdException w:name="Medium List 1 Accent 5" w:semiHidden="0" w:uiPriority="65" w:unhideWhenUsed="0"/>
-    <w:lsdException w:name="Medium List 2 Accent 5" w:semiHidden="0" w:uiPriority="66" w:unhideWhenUsed="0"/>
-    <w:lsdException w:name="Medium Grid 1 Accent 5" w:semiHidden="0" w:uiPriority="67" w:unhideWhenUsed="0"/>
-    <w:lsdException w:name="Medium Grid 2 Accent 5" w:semiHidden="0" w:uiPriority="68" w:unhideWhenUsed="0"/>
-    <w:lsdException w:name="Medium Grid 3 Accent 5" w:semiHidden="0" w:uiPriority="69" w:unhideWhenUsed="0"/>
-    <w:lsdException w:name="Dark List Accent 5" w:semiHidden="0" w:uiPriority="70" w:unhideWhenUsed="0"/>
-    <w:lsdException w:name="Colorful Shading Accent 5" w:semiHidden="0" w:uiPriority="71" w:unhideWhenUsed="0"/>
-    <w:lsdException w:name="Colorful List Accent 5" w:semiHidden="0" w:uiPriority="72" w:unhideWhenUsed="0"/>
-    <w:lsdException w:name="Colorful Grid Accent 5" w:semiHidden="0" w:uiPriority="73" w:unhideWhenUsed="0"/>
-    <w:lsdException w:name="Light Shading Accent 6" w:semiHidden="0" w:uiPriority="60" w:unhideWhenUsed="0"/>
-    <w:lsdException w:name="Light List Accent 6" w:semiHidden="0" w:uiPriority="61" w:unhideWhenUsed="0"/>
-    <w:lsdException w:name="Light Grid Accent 6" w:semiHidden="0" w:uiPriority="62" w:unhideWhenUsed="0"/>
-    <w:lsdException w:name="Medium Shading 1 Accent 6" w:semiHidden="0" w:uiPriority="63" w:unhideWhenUsed="0"/>
-    <w:lsdException w:name="Medium Shading 2 Accent 6" w:semiHidden="0" w:uiPriority="64" w:unhideWhenUsed="0"/>
-    <w:lsdException w:name="Medium List 1 Accent 6" w:semiHidden="0" w:uiPriority="65" w:unhideWhenUsed="0"/>
-    <w:lsdException w:name="Medium List 2 Accent 6" w:semiHidden="0" w:uiPriority="66" w:unhideWhenUsed="0"/>
-    <w:lsdException w:name="Medium Grid 1 Accent 6" w:semiHidden="0" w:uiPriority="67" w:unhideWhenUsed="0"/>
-    <w:lsdException w:name="Medium Grid 2 Accent 6" w:semiHidden="0" w:uiPriority="68" w:unhideWhenUsed="0"/>
-    <w:lsdException w:name="Medium Grid 3 Accent 6" w:semiHidden="0" w:uiPriority="69" w:unhideWhenUsed="0"/>
-    <w:lsdException w:name="Dark List Accent 6" w:semiHidden="0" w:uiPriority="70" w:unhideWhenUsed="0"/>
-    <w:lsdException w:name="Colorful Shading Accent 6" w:semiHidden="0" w:uiPriority="71" w:unhideWhenUsed="0"/>
-    <w:lsdException w:name="Colorful List Accent 6" w:semiHidden="0" w:uiPriority="72" w:unhideWhenUsed="0"/>
-    <w:lsdException w:name="Colorful Grid Accent 6" w:semiHidden="0" w:uiPriority="73" w:unhideWhenUsed="0"/>
-    <w:lsdException w:name="Subtle Emphasis" w:semiHidden="0" w:uiPriority="19" w:unhideWhenUsed="0" w:qFormat="1"/>
-    <w:lsdException w:name="Intense Emphasis" w:semiHidden="0" w:uiPriority="21" w:unhideWhenUsed="0" w:qFormat="1"/>
-    <w:lsdException w:name="Subtle Reference" w:semiHidden="0" w:uiPriority="31" w:unhideWhenUsed="0" w:qFormat="1"/>
-    <w:lsdException w:name="Intense Reference" w:semiHidden="0" w:uiPriority="32" w:unhideWhenUsed="0" w:qFormat="1"/>
-    <w:lsdException w:name="Book Title" w:semiHidden="0" w:uiPriority="33" w:unhideWhenUsed="0" w:qFormat="1"/>
-    <w:lsdException w:name="Bibliography" w:uiPriority="37"/>
-    <w:lsdException w:name="TOC Heading" w:uiPriority="39" w:qFormat="1"/>
+  <w:latentStyles w:defLockedState="0" w:defUIPriority="99" w:defSemiHidden="0" w:defUnhideWhenUsed="0" w:defQFormat="0" w:count="371">
+    <w:lsdException w:name="Normal" w:uiPriority="0" w:qFormat="1"/>
+    <w:lsdException w:name="heading 1" w:uiPriority="9" w:qFormat="1"/>
+    <w:lsdException w:name="heading 2" w:semiHidden="1" w:uiPriority="9" w:unhideWhenUsed="1" w:qFormat="1"/>
+    <w:lsdException w:name="heading 3" w:semiHidden="1" w:uiPriority="9" w:unhideWhenUsed="1" w:qFormat="1"/>
+    <w:lsdException w:name="heading 4" w:semiHidden="1" w:uiPriority="9" w:unhideWhenUsed="1" w:qFormat="1"/>
+    <w:lsdException w:name="heading 5" w:semiHidden="1" w:uiPriority="9" w:unhideWhenUsed="1" w:qFormat="1"/>
+    <w:lsdException w:name="heading 6" w:semiHidden="1" w:uiPriority="9" w:unhideWhenUsed="1" w:qFormat="1"/>
+    <w:lsdException w:name="heading 7" w:semiHidden="1" w:uiPriority="9" w:unhideWhenUsed="1" w:qFormat="1"/>
+    <w:lsdException w:name="heading 8" w:semiHidden="1" w:uiPriority="9" w:unhideWhenUsed="1" w:qFormat="1"/>
+    <w:lsdException w:name="heading 9" w:semiHidden="1" w:uiPriority="9" w:unhideWhenUsed="1" w:qFormat="1"/>
+    <w:lsdException w:name="index 1" w:semiHidden="1" w:unhideWhenUsed="1"/>
+    <w:lsdException w:name="index 2" w:semiHidden="1" w:unhideWhenUsed="1"/>
+    <w:lsdException w:name="index 3" w:semiHidden="1" w:unhideWhenUsed="1"/>
+    <w:lsdException w:name="index 4" w:semiHidden="1" w:unhideWhenUsed="1"/>
+    <w:lsdException w:name="index 5" w:semiHidden="1" w:unhideWhenUsed="1"/>
+    <w:lsdException w:name="index 6" w:semiHidden="1" w:unhideWhenUsed="1"/>
+    <w:lsdException w:name="index 7" w:semiHidden="1" w:unhideWhenUsed="1"/>
+    <w:lsdException w:name="index 8" w:semiHidden="1" w:unhideWhenUsed="1"/>
+    <w:lsdException w:name="index 9" w:semiHidden="1" w:unhideWhenUsed="1"/>
+    <w:lsdException w:name="toc 1" w:semiHidden="1" w:uiPriority="39" w:unhideWhenUsed="1"/>
+    <w:lsdException w:name="toc 2" w:semiHidden="1" w:uiPriority="39" w:unhideWhenUsed="1"/>
+    <w:lsdException w:name="toc 3" w:semiHidden="1" w:uiPriority="39" w:unhideWhenUsed="1"/>
+    <w:lsdException w:name="toc 4" w:semiHidden="1" w:uiPriority="39" w:unhideWhenUsed="1"/>
+    <w:lsdException w:name="toc 5" w:semiHidden="1" w:uiPriority="39" w:unhideWhenUsed="1"/>
+    <w:lsdException w:name="toc 6" w:semiHidden="1" w:uiPriority="39" w:unhideWhenUsed="1"/>
+    <w:lsdException w:name="toc 7" w:semiHidden="1" w:uiPriority="39" w:unhideWhenUsed="1"/>
+    <w:lsdException w:name="toc 8" w:semiHidden="1" w:uiPriority="39" w:unhideWhenUsed="1"/>
+    <w:lsdException w:name="toc 9" w:semiHidden="1" w:uiPriority="39" w:unhideWhenUsed="1"/>
+    <w:lsdException w:name="Normal Indent" w:semiHidden="1" w:unhideWhenUsed="1"/>
+    <w:lsdException w:name="footnote text" w:semiHidden="1" w:unhideWhenUsed="1"/>
+    <w:lsdException w:name="annotation text" w:semiHidden="1" w:unhideWhenUsed="1"/>
+    <w:lsdException w:name="header" w:semiHidden="1" w:unhideWhenUsed="1"/>
+    <w:lsdException w:name="footer" w:semiHidden="1" w:unhideWhenUsed="1"/>
+    <w:lsdException w:name="index heading" w:semiHidden="1" w:unhideWhenUsed="1"/>
+    <w:lsdException w:name="caption" w:semiHidden="1" w:uiPriority="35" w:unhideWhenUsed="1" w:qFormat="1"/>
+    <w:lsdException w:name="table of figures" w:semiHidden="1" w:unhideWhenUsed="1"/>
+    <w:lsdException w:name="envelope address" w:semiHidden="1" w:unhideWhenUsed="1"/>
+    <w:lsdException w:name="envelope return" w:semiHidden="1" w:unhideWhenUsed="1"/>
+    <w:lsdException w:name="footnote reference" w:semiHidden="1" w:unhideWhenUsed="1"/>
+    <w:lsdException w:name="annotation reference" w:semiHidden="1" w:unhideWhenUsed="1"/>
+    <w:lsdException w:name="line number" w:semiHidden="1" w:unhideWhenUsed="1"/>
+    <w:lsdException w:name="page number" w:semiHidden="1" w:unhideWhenUsed="1"/>
+    <w:lsdException w:name="endnote reference" w:semiHidden="1" w:unhideWhenUsed="1"/>
+    <w:lsdException w:name="endnote text" w:semiHidden="1" w:unhideWhenUsed="1"/>
+    <w:lsdException w:name="table of authorities" w:semiHidden="1" w:unhideWhenUsed="1"/>
+    <w:lsdException w:name="macro" w:semiHidden="1" w:unhideWhenUsed="1"/>
+    <w:lsdException w:name="toa heading" w:semiHidden="1" w:unhideWhenUsed="1"/>
+    <w:lsdException w:name="List" w:semiHidden="1" w:unhideWhenUsed="1"/>
+    <w:lsdException w:name="List Bullet" w:semiHidden="1" w:unhideWhenUsed="1"/>
+    <w:lsdException w:name="List Number" w:semiHidden="1" w:unhideWhenUsed="1"/>
+    <w:lsdException w:name="List 2" w:semiHidden="1" w:unhideWhenUsed="1"/>
+    <w:lsdException w:name="List 3" w:semiHidden="1" w:unhideWhenUsed="1"/>
+    <w:lsdException w:name="List 4" w:semiHidden="1" w:unhideWhenUsed="1"/>
+    <w:lsdException w:name="List 5" w:semiHidden="1" w:unhideWhenUsed="1"/>
+    <w:lsdException w:name="List Bullet 2" w:semiHidden="1" w:unhideWhenUsed="1"/>
+    <w:lsdException w:name="List Bullet 3" w:semiHidden="1" w:unhideWhenUsed="1"/>
+    <w:lsdException w:name="List Bullet 4" w:semiHidden="1" w:unhideWhenUsed="1"/>
+    <w:lsdException w:name="List Bullet 5" w:semiHidden="1" w:unhideWhenUsed="1"/>
+    <w:lsdException w:name="List Number 2" w:semiHidden="1" w:unhideWhenUsed="1"/>
+    <w:lsdException w:name="List Number 3" w:semiHidden="1" w:unhideWhenUsed="1"/>
+    <w:lsdException w:name="List Number 4" w:semiHidden="1" w:unhideWhenUsed="1"/>
+    <w:lsdException w:name="List Number 5" w:semiHidden="1" w:unhideWhenUsed="1"/>
+    <w:lsdException w:name="Title" w:uiPriority="10" w:qFormat="1"/>
+    <w:lsdException w:name="Closing" w:semiHidden="1" w:unhideWhenUsed="1"/>
+    <w:lsdException w:name="Signature" w:semiHidden="1" w:unhideWhenUsed="1"/>
+    <w:lsdException w:name="Default Paragraph Font" w:semiHidden="1" w:uiPriority="1" w:unhideWhenUsed="1"/>
+    <w:lsdException w:name="Body Text" w:semiHidden="1" w:unhideWhenUsed="1"/>
+    <w:lsdException w:name="Body Text Indent" w:semiHidden="1" w:unhideWhenUsed="1"/>
+    <w:lsdException w:name="List Continue" w:semiHidden="1" w:unhideWhenUsed="1"/>
+    <w:lsdException w:name="List Continue 2" w:semiHidden="1" w:unhideWhenUsed="1"/>
+    <w:lsdException w:name="List Continue 3" w:semiHidden="1" w:unhideWhenUsed="1"/>
+    <w:lsdException w:name="List Continue 4" w:semiHidden="1" w:unhideWhenUsed="1"/>
+    <w:lsdException w:name="List Continue 5" w:semiHidden="1" w:unhideWhenUsed="1"/>
+    <w:lsdException w:name="Message Header" w:semiHidden="1" w:unhideWhenUsed="1"/>
+    <w:lsdException w:name="Subtitle" w:uiPriority="11" w:qFormat="1"/>
+    <w:lsdException w:name="Salutation" w:semiHidden="1" w:unhideWhenUsed="1"/>
+    <w:lsdException w:name="Date" w:semiHidden="1" w:unhideWhenUsed="1"/>
+    <w:lsdException w:name="Body Text First Indent" w:semiHidden="1" w:unhideWhenUsed="1"/>
+    <w:lsdException w:name="Body Text First Indent 2" w:semiHidden="1" w:unhideWhenUsed="1"/>
+    <w:lsdException w:name="Note Heading" w:semiHidden="1" w:unhideWhenUsed="1"/>
+    <w:lsdException w:name="Body Text 2" w:semiHidden="1" w:unhideWhenUsed="1"/>
+    <w:lsdException w:name="Body Text 3" w:semiHidden="1" w:unhideWhenUsed="1"/>
+    <w:lsdException w:name="Body Text Indent 2" w:semiHidden="1" w:unhideWhenUsed="1"/>
+    <w:lsdException w:name="Body Text Indent 3" w:semiHidden="1" w:unhideWhenUsed="1"/>
+    <w:lsdException w:name="Block Text" w:semiHidden="1" w:unhideWhenUsed="1"/>
+    <w:lsdException w:name="Hyperlink" w:semiHidden="1" w:unhideWhenUsed="1"/>
+    <w:lsdException w:name="FollowedHyperlink" w:semiHidden="1" w:unhideWhenUsed="1"/>
+    <w:lsdException w:name="Strong" w:uiPriority="22" w:qFormat="1"/>
+    <w:lsdException w:name="Emphasis" w:uiPriority="20" w:qFormat="1"/>
+    <w:lsdException w:name="Document Map" w:semiHidden="1" w:unhideWhenUsed="1"/>
+    <w:lsdException w:name="Plain Text" w:semiHidden="1" w:unhideWhenUsed="1"/>
+    <w:lsdException w:name="E-mail Signature" w:semiHidden="1" w:unhideWhenUsed="1"/>
+    <w:lsdException w:name="HTML Top of Form" w:semiHidden="1" w:unhideWhenUsed="1"/>
+    <w:lsdException w:name="HTML Bottom of Form" w:semiHidden="1" w:unhideWhenUsed="1"/>
+    <w:lsdException w:name="Normal (Web)" w:semiHidden="1" w:unhideWhenUsed="1"/>
+    <w:lsdException w:name="HTML Acronym" w:semiHidden="1" w:unhideWhenUsed="1"/>
+    <w:lsdException w:name="HTML Address" w:semiHidden="1" w:unhideWhenUsed="1"/>
+    <w:lsdException w:name="HTML Cite" w:semiHidden="1" w:unhideWhenUsed="1"/>
+    <w:lsdException w:name="HTML Code" w:semiHidden="1" w:unhideWhenUsed="1"/>
+    <w:lsdException w:name="HTML Definition" w:semiHidden="1" w:unhideWhenUsed="1"/>
+    <w:lsdException w:name="HTML Keyboard" w:semiHidden="1" w:unhideWhenUsed="1"/>
+    <w:lsdException w:name="HTML Preformatted" w:semiHidden="1" w:unhideWhenUsed="1"/>
+    <w:lsdException w:name="HTML Sample" w:semiHidden="1" w:unhideWhenUsed="1"/>
+    <w:lsdException w:name="HTML Typewriter" w:semiHidden="1" w:unhideWhenUsed="1"/>
+    <w:lsdException w:name="HTML Variable" w:semiHidden="1" w:unhideWhenUsed="1"/>
+    <w:lsdException w:name="Normal Table" w:semiHidden="1" w:unhideWhenUsed="1"/>
+    <w:lsdException w:name="annotation subject" w:semiHidden="1" w:unhideWhenUsed="1"/>
+    <w:lsdException w:name="No List" w:semiHidden="1" w:unhideWhenUsed="1"/>
+    <w:lsdException w:name="Outline List 1" w:semiHidden="1" w:unhideWhenUsed="1"/>
+    <w:lsdException w:name="Outline List 2" w:semiHidden="1" w:unhideWhenUsed="1"/>
+    <w:lsdException w:name="Outline List 3" w:semiHidden="1" w:unhideWhenUsed="1"/>
+    <w:lsdException w:name="Table Simple 1" w:semiHidden="1" w:unhideWhenUsed="1"/>
+    <w:lsdException w:name="Table Simple 2" w:semiHidden="1" w:unhideWhenUsed="1"/>
+    <w:lsdException w:name="Table Simple 3" w:semiHidden="1" w:unhideWhenUsed="1"/>
+    <w:lsdException w:name="Table Classic 1" w:semiHidden="1" w:unhideWhenUsed="1"/>
+    <w:lsdException w:name="Table Classic 2" w:semiHidden="1" w:unhideWhenUsed="1"/>
+    <w:lsdException w:name="Table Classic 3" w:semiHidden="1" w:unhideWhenUsed="1"/>
+    <w:lsdException w:name="Table Classic 4" w:semiHidden="1" w:unhideWhenUsed="1"/>
+    <w:lsdException w:name="Table Colorful 1" w:semiHidden="1" w:unhideWhenUsed="1"/>
+    <w:lsdException w:name="Table Colorful 2" w:semiHidden="1" w:unhideWhenUsed="1"/>
+    <w:lsdException w:name="Table Colorful 3" w:semiHidden="1" w:unhideWhenUsed="1"/>
+    <w:lsdException w:name="Table Columns 1" w:semiHidden="1" w:unhideWhenUsed="1"/>
+    <w:lsdException w:name="Table Columns 2" w:semiHidden="1" w:unhideWhenUsed="1"/>
+    <w:lsdException w:name="Table Columns 3" w:semiHidden="1" w:unhideWhenUsed="1"/>
+    <w:lsdException w:name="Table Columns 4" w:semiHidden="1" w:unhideWhenUsed="1"/>
+    <w:lsdException w:name="Table Columns 5" w:semiHidden="1" w:unhideWhenUsed="1"/>
+    <w:lsdException w:name="Table Grid 1" w:semiHidden="1" w:unhideWhenUsed="1"/>
+    <w:lsdException w:name="Table Grid 2" w:semiHidden="1" w:unhideWhenUsed="1"/>
+    <w:lsdException w:name="Table Grid 3" w:semiHidden="1" w:unhideWhenUsed="1"/>
+    <w:lsdException w:name="Table Grid 4" w:semiHidden="1" w:unhideWhenUsed="1"/>
+    <w:lsdException w:name="Table Grid 5" w:semiHidden="1" w:unhideWhenUsed="1"/>
+    <w:lsdException w:name="Table Grid 6" w:semiHidden="1" w:unhideWhenUsed="1"/>
+    <w:lsdException w:name="Table Grid 7" w:semiHidden="1" w:unhideWhenUsed="1"/>
+    <w:lsdException w:name="Table Grid 8" w:semiHidden="1" w:unhideWhenUsed="1"/>
+    <w:lsdException w:name="Table List 1" w:semiHidden="1" w:unhideWhenUsed="1"/>
+    <w:lsdException w:name="Table List 2" w:semiHidden="1" w:unhideWhenUsed="1"/>
+    <w:lsdException w:name="Table List 3" w:semiHidden="1" w:unhideWhenUsed="1"/>
+    <w:lsdException w:name="Table List 4" w:semiHidden="1" w:unhideWhenUsed="1"/>
+    <w:lsdException w:name="Table List 5" w:semiHidden="1" w:unhideWhenUsed="1"/>
+    <w:lsdException w:name="Table List 6" w:semiHidden="1" w:unhideWhenUsed="1"/>
+    <w:lsdException w:name="Table List 7" w:semiHidden="1" w:unhideWhenUsed="1"/>
+    <w:lsdException w:name="Table List 8" w:semiHidden="1" w:unhideWhenUsed="1"/>
+    <w:lsdException w:name="Table 3D effects 1" w:semiHidden="1" w:unhideWhenUsed="1"/>
+    <w:lsdException w:name="Table 3D effects 2" w:semiHidden="1" w:unhideWhenUsed="1"/>
+    <w:lsdException w:name="Table 3D effects 3" w:semiHidden="1" w:unhideWhenUsed="1"/>
+    <w:lsdException w:name="Table Contemporary" w:semiHidden="1" w:unhideWhenUsed="1"/>
+    <w:lsdException w:name="Table Elegant" w:semiHidden="1" w:unhideWhenUsed="1"/>
+    <w:lsdException w:name="Table Professional" w:semiHidden="1" w:unhideWhenUsed="1"/>
+    <w:lsdException w:name="Table Subtle 1" w:semiHidden="1" w:unhideWhenUsed="1"/>
+    <w:lsdException w:name="Table Subtle 2" w:semiHidden="1" w:unhideWhenUsed="1"/>
+    <w:lsdException w:name="Table Web 1" w:semiHidden="1" w:unhideWhenUsed="1"/>
+    <w:lsdException w:name="Table Web 2" w:semiHidden="1" w:unhideWhenUsed="1"/>
+    <w:lsdException w:name="Table Web 3" w:semiHidden="1" w:unhideWhenUsed="1"/>
+    <w:lsdException w:name="Balloon Text" w:semiHidden="1" w:unhideWhenUsed="1"/>
+    <w:lsdException w:name="Table Grid" w:uiPriority="39"/>
+    <w:lsdException w:name="Table Theme" w:semiHidden="1" w:unhideWhenUsed="1"/>
+    <w:lsdException w:name="Placeholder Text" w:semiHidden="1"/>
+    <w:lsdException w:name="No Spacing" w:uiPriority="1" w:qFormat="1"/>
+    <w:lsdException w:name="Light Shading" w:uiPriority="60"/>
+    <w:lsdException w:name="Light List" w:uiPriority="61"/>
+    <w:lsdException w:name="Light Grid" w:uiPriority="62"/>
+    <w:lsdException w:name="Medium Shading 1" w:uiPriority="63"/>
+    <w:lsdException w:name="Medium Shading 2" w:uiPriority="64"/>
+    <w:lsdException w:name="Medium List 1" w:uiPriority="65"/>
+    <w:lsdException w:name="Medium List 2" w:uiPriority="66"/>
+    <w:lsdException w:name="Medium Grid 1" w:uiPriority="67"/>
+    <w:lsdException w:name="Medium Grid 2" w:uiPriority="68"/>
+    <w:lsdException w:name="Medium Grid 3" w:uiPriority="69"/>
+    <w:lsdException w:name="Dark List" w:uiPriority="70"/>
+    <w:lsdException w:name="Colorful Shading" w:uiPriority="71"/>
+    <w:lsdException w:name="Colorful List" w:uiPriority="72"/>
+    <w:lsdException w:name="Colorful Grid" w:uiPriority="73"/>
+    <w:lsdException w:name="Light Shading Accent 1" w:uiPriority="60"/>
+    <w:lsdException w:name="Light List Accent 1" w:uiPriority="61"/>
+    <w:lsdException w:name="Light Grid Accent 1" w:uiPriority="62"/>
+    <w:lsdException w:name="Medium Shading 1 Accent 1" w:uiPriority="63"/>
+    <w:lsdException w:name="Medium Shading 2 Accent 1" w:uiPriority="64"/>
+    <w:lsdException w:name="Medium List 1 Accent 1" w:uiPriority="65"/>
+    <w:lsdException w:name="Revision" w:semiHidden="1"/>
+    <w:lsdException w:name="List Paragraph" w:uiPriority="34" w:qFormat="1"/>
+    <w:lsdException w:name="Quote" w:uiPriority="29" w:qFormat="1"/>
+    <w:lsdException w:name="Intense Quote" w:uiPriority="30" w:qFormat="1"/>
+    <w:lsdException w:name="Medium List 2 Accent 1" w:uiPriority="66"/>
+    <w:lsdException w:name="Medium Grid 1 Accent 1" w:uiPriority="67"/>
+    <w:lsdException w:name="Medium Grid 2 Accent 1" w:uiPriority="68"/>
+    <w:lsdException w:name="Medium Grid 3 Accent 1" w:uiPriority="69"/>
+    <w:lsdException w:name="Dark List Accent 1" w:uiPriority="70"/>
+    <w:lsdException w:name="Colorful Shading Accent 1" w:uiPriority="71"/>
+    <w:lsdException w:name="Colorful List Accent 1" w:uiPriority="72"/>
+    <w:lsdException w:name="Colorful Grid Accent 1" w:uiPriority="73"/>
+    <w:lsdException w:name="Light Shading Accent 2" w:uiPriority="60"/>
+    <w:lsdException w:name="Light List Accent 2" w:uiPriority="61"/>
+    <w:lsdException w:name="Light Grid Accent 2" w:uiPriority="62"/>
+    <w:lsdException w:name="Medium Shading 1 Accent 2" w:uiPriority="63"/>
+    <w:lsdException w:name="Medium Shading 2 Accent 2" w:uiPriority="64"/>
+    <w:lsdException w:name="Medium List 1 Accent 2" w:uiPriority="65"/>
+    <w:lsdException w:name="Medium List 2 Accent 2" w:uiPriority="66"/>
+    <w:lsdException w:name="Medium Grid 1 Accent 2" w:uiPriority="67"/>
+    <w:lsdException w:name="Medium Grid 2 Accent 2" w:uiPriority="68"/>
+    <w:lsdException w:name="Medium Grid 3 Accent 2" w:uiPriority="69"/>
+    <w:lsdException w:name="Dark List Accent 2" w:uiPriority="70"/>
+    <w:lsdException w:name="Colorful Shading Accent 2" w:uiPriority="71"/>
+    <w:lsdException w:name="Colorful List Accent 2" w:uiPriority="72"/>
+    <w:lsdException w:name="Colorful Grid Accent 2" w:uiPriority="73"/>
+    <w:lsdException w:name="Light Shading Accent 3" w:uiPriority="60"/>
+    <w:lsdException w:name="Light List Accent 3" w:uiPriority="61"/>
+    <w:lsdException w:name="Light Grid Accent 3" w:uiPriority="62"/>
+    <w:lsdException w:name="Medium Shading 1 Accent 3" w:uiPriority="63"/>
+    <w:lsdException w:name="Medium Shading 2 Accent 3" w:uiPriority="64"/>
+    <w:lsdException w:name="Medium List 1 Accent 3" w:uiPriority="65"/>
+    <w:lsdException w:name="Medium List 2 Accent 3" w:uiPriority="66"/>
+    <w:lsdException w:name="Medium Grid 1 Accent 3" w:uiPriority="67"/>
+    <w:lsdException w:name="Medium Grid 2 Accent 3" w:uiPriority="68"/>
+    <w:lsdException w:name="Medium Grid 3 Accent 3" w:uiPriority="69"/>
+    <w:lsdException w:name="Dark List Accent 3" w:uiPriority="70"/>
+    <w:lsdException w:name="Colorful Shading Accent 3" w:uiPriority="71"/>
+    <w:lsdException w:name="Colorful List Accent 3" w:uiPriority="72"/>
+    <w:lsdException w:name="Colorful Grid Accent 3" w:uiPriority="73"/>
+    <w:lsdException w:name="Light Shading Accent 4" w:uiPriority="60"/>
+    <w:lsdException w:name="Light List Accent 4" w:uiPriority="61"/>
+    <w:lsdException w:name="Light Grid Accent 4" w:uiPriority="62"/>
+    <w:lsdException w:name="Medium Shading 1 Accent 4" w:uiPriority="63"/>
+    <w:lsdException w:name="Medium Shading 2 Accent 4" w:uiPriority="64"/>
+    <w:lsdException w:name="Medium List 1 Accent 4" w:uiPriority="65"/>
+    <w:lsdException w:name="Medium List 2 Accent 4" w:uiPriority="66"/>
+    <w:lsdException w:name="Medium Grid 1 Accent 4" w:uiPriority="67"/>
+    <w:lsdException w:name="Medium Grid 2 Accent 4" w:uiPriority="68"/>
+    <w:lsdException w:name="Medium Grid 3 Accent 4" w:uiPriority="69"/>
+    <w:lsdException w:name="Dark List Accent 4" w:uiPriority="70"/>
+    <w:lsdException w:name="Colorful Shading Accent 4" w:uiPriority="71"/>
+    <w:lsdException w:name="Colorful List Accent 4" w:uiPriority="72"/>
+    <w:lsdException w:name="Colorful Grid Accent 4" w:uiPriority="73"/>
+    <w:lsdException w:name="Light Shading Accent 5" w:uiPriority="60"/>
+    <w:lsdException w:name="Light List Accent 5" w:uiPriority="61"/>
+    <w:lsdException w:name="Light Grid Accent 5" w:uiPriority="62"/>
+    <w:lsdException w:name="Medium Shading 1 Accent 5" w:uiPriority="63"/>
+    <w:lsdException w:name="Medium Shading 2 Accent 5" w:uiPriority="64"/>
+    <w:lsdException w:name="Medium List 1 Accent 5" w:uiPriority="65"/>
+    <w:lsdException w:name="Medium List 2 Accent 5" w:uiPriority="66"/>
+    <w:lsdException w:name="Medium Grid 1 Accent 5" w:uiPriority="67"/>
+    <w:lsdException w:name="Medium Grid 2 Accent 5" w:uiPriority="68"/>
+    <w:lsdException w:name="Medium Grid 3 Accent 5" w:uiPriority="69"/>
+    <w:lsdException w:name="Dark List Accent 5" w:uiPriority="70"/>
+    <w:lsdException w:name="Colorful Shading Accent 5" w:uiPriority="71"/>
+    <w:lsdException w:name="Colorful List Accent 5" w:uiPriority="72"/>
+    <w:lsdException w:name="Colorful Grid Accent 5" w:uiPriority="73"/>
+    <w:lsdException w:name="Light Shading Accent 6" w:uiPriority="60"/>
+    <w:lsdException w:name="Light List Accent 6" w:uiPriority="61"/>
+    <w:lsdException w:name="Light Grid Accent 6" w:uiPriority="62"/>
+    <w:lsdException w:name="Medium Shading 1 Accent 6" w:uiPriority="63"/>
+    <w:lsdException w:name="Medium Shading 2 Accent 6" w:uiPriority="64"/>
+    <w:lsdException w:name="Medium List 1 Accent 6" w:uiPriority="65"/>
+    <w:lsdException w:name="Medium List 2 Accent 6" w:uiPriority="66"/>
+    <w:lsdException w:name="Medium Grid 1 Accent 6" w:uiPriority="67"/>
+    <w:lsdException w:name="Medium Grid 2 Accent 6" w:uiPriority="68"/>
+    <w:lsdException w:name="Medium Grid 3 Accent 6" w:uiPriority="69"/>
+    <w:lsdException w:name="Dark List Accent 6" w:uiPriority="70"/>
+    <w:lsdException w:name="Colorful Shading Accent 6" w:uiPriority="71"/>
+    <w:lsdException w:name="Colorful List Accent 6" w:uiPriority="72"/>
+    <w:lsdException w:name="Colorful Grid Accent 6" w:uiPriority="73"/>
+    <w:lsdException w:name="Subtle Emphasis" w:uiPriority="19" w:qFormat="1"/>
+    <w:lsdException w:name="Intense Emphasis" w:uiPriority="21" w:qFormat="1"/>
+    <w:lsdException w:name="Subtle Reference" w:uiPriority="31" w:qFormat="1"/>
+    <w:lsdException w:name="Intense Reference" w:uiPriority="32" w:qFormat="1"/>
+    <w:lsdException w:name="Book Title" w:uiPriority="33" w:qFormat="1"/>
+    <w:lsdException w:name="Bibliography" w:semiHidden="1" w:uiPriority="37" w:unhideWhenUsed="1"/>
+    <w:lsdException w:name="TOC Heading" w:semiHidden="1" w:uiPriority="39" w:unhideWhenUsed="1" w:qFormat="1"/>
+    <w:lsdException w:name="Plain Table 1" w:uiPriority="41"/>
+    <w:lsdException w:name="Plain Table 2" w:uiPriority="42"/>
+    <w:lsdException w:name="Plain Table 3" w:uiPriority="43"/>
+    <w:lsdException w:name="Plain Table 4" w:uiPriority="44"/>
+    <w:lsdException w:name="Plain Table 5" w:uiPriority="45"/>
+    <w:lsdException w:name="Grid Table Light" w:uiPriority="40"/>
+    <w:lsdException w:name="Grid Table 1 Light" w:uiPriority="46"/>
+    <w:lsdException w:name="Grid Table 2" w:uiPriority="47"/>
+    <w:lsdException w:name="Grid Table 3" w:uiPriority="48"/>
+    <w:lsdException w:name="Grid Table 4" w:uiPriority="49"/>
+    <w:lsdException w:name="Grid Table 5 Dark" w:uiPriority="50"/>
+    <w:lsdException w:name="Grid Table 6 Colorful" w:uiPriority="51"/>
+    <w:lsdException w:name="Grid Table 7 Colorful" w:uiPriority="52"/>
+    <w:lsdException w:name="Grid Table 1 Light Accent 1" w:uiPriority="46"/>
+    <w:lsdException w:name="Grid Table 2 Accent 1" w:uiPriority="47"/>
+    <w:lsdException w:name="Grid Table 3 Accent 1" w:uiPriority="48"/>
+    <w:lsdException w:name="Grid Table 4 Accent 1" w:uiPriority="49"/>
+    <w:lsdException w:name="Grid Table 5 Dark Accent 1" w:uiPriority="50"/>
+    <w:lsdException w:name="Grid Table 6 Colorful Accent 1" w:uiPriority="51"/>
+    <w:lsdException w:name="Grid Table 7 Colorful Accent 1" w:uiPriority="52"/>
+    <w:lsdException w:name="Grid Table 1 Light Accent 2" w:uiPriority="46"/>
+    <w:lsdException w:name="Grid Table 2 Accent 2" w:uiPriority="47"/>
+    <w:lsdException w:name="Grid Table 3 Accent 2" w:uiPriority="48"/>
+    <w:lsdException w:name="Grid Table 4 Accent 2" w:uiPriority="49"/>
+    <w:lsdException w:name="Grid Table 5 Dark Accent 2" w:uiPriority="50"/>
+    <w:lsdException w:name="Grid Table 6 Colorful Accent 2" w:uiPriority="51"/>
+    <w:lsdException w:name="Grid Table 7 Colorful Accent 2" w:uiPriority="52"/>
+    <w:lsdException w:name="Grid Table 1 Light Accent 3" w:uiPriority="46"/>
+    <w:lsdException w:name="Grid Table 2 Accent 3" w:uiPriority="47"/>
+    <w:lsdException w:name="Grid Table 3 Accent 3" w:uiPriority="48"/>
+    <w:lsdException w:name="Grid Table 4 Accent 3" w:uiPriority="49"/>
+    <w:lsdException w:name="Grid Table 5 Dark Accent 3" w:uiPriority="50"/>
+    <w:lsdException w:name="Grid Table 6 Colorful Accent 3" w:uiPriority="51"/>
+    <w:lsdException w:name="Grid Table 7 Colorful Accent 3" w:uiPriority="52"/>
+    <w:lsdException w:name="Grid Table 1 Light Accent 4" w:uiPriority="46"/>
+    <w:lsdException w:name="Grid Table 2 Accent 4" w:uiPriority="47"/>
+    <w:lsdException w:name="Grid Table 3 Accent 4" w:uiPriority="48"/>
+    <w:lsdException w:name="Grid Table 4 Accent 4" w:uiPriority="49"/>
+    <w:lsdException w:name="Grid Table 5 Dark Accent 4" w:uiPriority="50"/>
+    <w:lsdException w:name="Grid Table 6 Colorful Accent 4" w:uiPriority="51"/>
+    <w:lsdException w:name="Grid Table 7 Colorful Accent 4" w:uiPriority="52"/>
+    <w:lsdException w:name="Grid Table 1 Light Accent 5" w:uiPriority="46"/>
+    <w:lsdException w:name="Grid Table 2 Accent 5" w:uiPriority="47"/>
+    <w:lsdException w:name="Grid Table 3 Accent 5" w:uiPriority="48"/>
+    <w:lsdException w:name="Grid Table 4 Accent 5" w:uiPriority="49"/>
+    <w:lsdException w:name="Grid Table 5 Dark Accent 5" w:uiPriority="50"/>
+    <w:lsdException w:name="Grid Table 6 Colorful Accent 5" w:uiPriority="51"/>
+    <w:lsdException w:name="Grid Table 7 Colorful Accent 5" w:uiPriority="52"/>
+    <w:lsdException w:name="Grid Table 1 Light Accent 6" w:uiPriority="46"/>
+    <w:lsdException w:name="Grid Table 2 Accent 6" w:uiPriority="47"/>
+    <w:lsdException w:name="Grid Table 3 Accent 6" w:uiPriority="48"/>
+    <w:lsdException w:name="Grid Table 4 Accent 6" w:uiPriority="49"/>
+    <w:lsdException w:name="Grid Table 5 Dark Accent 6" w:uiPriority="50"/>
+    <w:lsdException w:name="Grid Table 6 Colorful Accent 6" w:uiPriority="51"/>
+    <w:lsdException w:name="Grid Table 7 Colorful Accent 6" w:uiPriority="52"/>
+    <w:lsdException w:name="List Table 1 Light" w:uiPriority="46"/>
+    <w:lsdException w:name="List Table 2" w:uiPriority="47"/>
+    <w:lsdException w:name="List Table 3" w:uiPriority="48"/>
+    <w:lsdException w:name="List Table 4" w:uiPriority="49"/>
+    <w:lsdException w:name="List Table 5 Dark" w:uiPriority="50"/>
+    <w:lsdException w:name="List Table 6 Colorful" w:uiPriority="51"/>
+    <w:lsdException w:name="List Table 7 Colorful" w:uiPriority="52"/>
+    <w:lsdException w:name="List Table 1 Light Accent 1" w:uiPriority="46"/>
+    <w:lsdException w:name="List Table 2 Accent 1" w:uiPriority="47"/>
+    <w:lsdException w:name="List Table 3 Accent 1" w:uiPriority="48"/>
+    <w:lsdException w:name="List Table 4 Accent 1" w:uiPriority="49"/>
+    <w:lsdException w:name="List Table 5 Dark Accent 1" w:uiPriority="50"/>
+    <w:lsdException w:name="List Table 6 Colorful Accent 1" w:uiPriority="51"/>
+    <w:lsdException w:name="List Table 7 Colorful Accent 1" w:uiPriority="52"/>
+    <w:lsdException w:name="List Table 1 Light Accent 2" w:uiPriority="46"/>
+    <w:lsdException w:name="List Table 2 Accent 2" w:uiPriority="47"/>
+    <w:lsdException w:name="List Table 3 Accent 2" w:uiPriority="48"/>
+    <w:lsdException w:name="List Table 4 Accent 2" w:uiPriority="49"/>
+    <w:lsdException w:name="List Table 5 Dark Accent 2" w:uiPriority="50"/>
+    <w:lsdException w:name="List Table 6 Colorful Accent 2" w:uiPriority="51"/>
+    <w:lsdException w:name="List Table 7 Colorful Accent 2" w:uiPriority="52"/>
+    <w:lsdException w:name="List Table 1 Light Accent 3" w:uiPriority="46"/>
+    <w:lsdException w:name="List Table 2 Accent 3" w:uiPriority="47"/>
+    <w:lsdException w:name="List Table 3 Accent 3" w:uiPriority="48"/>
+    <w:lsdException w:name="List Table 4 Accent 3" w:uiPriority="49"/>
+    <w:lsdException w:name="List Table 5 Dark Accent 3" w:uiPriority="50"/>
+    <w:lsdException w:name="List Table 6 Colorful Accent 3" w:uiPriority="51"/>
+    <w:lsdException w:name="List Table 7 Colorful Accent 3" w:uiPriority="52"/>
+    <w:lsdException w:name="List Table 1 Light Accent 4" w:uiPriority="46"/>
+    <w:lsdException w:name="List Table 2 Accent 4" w:uiPriority="47"/>
+    <w:lsdException w:name="List Table 3 Accent 4" w:uiPriority="48"/>
+    <w:lsdException w:name="List Table 4 Accent 4" w:uiPriority="49"/>
+    <w:lsdException w:name="List Table 5 Dark Accent 4" w:uiPriority="50"/>
+    <w:lsdException w:name="List Table 6 Colorful Accent 4" w:uiPriority="51"/>
+    <w:lsdException w:name="List Table 7 Colorful Accent 4" w:uiPriority="52"/>
+    <w:lsdException w:name="List Table 1 Light Accent 5" w:uiPriority="46"/>
+    <w:lsdException w:name="List Table 2 Accent 5" w:uiPriority="47"/>
+    <w:lsdException w:name="List Table 3 Accent 5" w:uiPriority="48"/>
+    <w:lsdException w:name="List Table 4 Accent 5" w:uiPriority="49"/>
+    <w:lsdException w:name="List Table 5 Dark Accent 5" w:uiPriority="50"/>
+    <w:lsdException w:name="List Table 6 Colorful Accent 5" w:uiPriority="51"/>
+    <w:lsdException w:name="List Table 7 Colorful Accent 5" w:uiPriority="52"/>
+    <w:lsdException w:name="List Table 1 Light Accent 6" w:uiPriority="46"/>
+    <w:lsdException w:name="List Table 2 Accent 6" w:uiPriority="47"/>
+    <w:lsdException w:name="List Table 3 Accent 6" w:uiPriority="48"/>
+    <w:lsdException w:name="List Table 4 Accent 6" w:uiPriority="49"/>
+    <w:lsdException w:name="List Table 5 Dark Accent 6" w:uiPriority="50"/>
+    <w:lsdException w:name="List Table 6 Colorful Accent 6" w:uiPriority="51"/>
+    <w:lsdException w:name="List Table 7 Colorful Accent 6" w:uiPriority="52"/>
   </w:latentStyles>
   <w:style w:type="paragraph" w:default="1" w:styleId="Normal">
     <w:name w:val="Normal"/>
@@ -9464,7 +9192,7 @@
   <a:extraClrSchemeLst/>
   <a:extLst>
     <a:ext uri="{05A4C25C-085E-4340-85A3-A5531E510DB2}">
-      <thm15:themeFamily xmlns="" xmlns:thm15="http://schemas.microsoft.com/office/thememl/2012/main" name="Office Theme" id="{62F939B6-93AF-4DB8-9C6B-D6C7DFDC589F}" vid="{4A3C46E8-61CC-4603-A589-7422A47A8E4A}"/>
+      <thm15:themeFamily xmlns:thm15="http://schemas.microsoft.com/office/thememl/2012/main" name="Office Theme" id="{62F939B6-93AF-4DB8-9C6B-D6C7DFDC589F}" vid="{4A3C46E8-61CC-4603-A589-7422A47A8E4A}"/>
     </a:ext>
   </a:extLst>
 </a:theme>
@@ -9475,7 +9203,7 @@
 </file>
 
 <file path=customXml/itemProps1.xml><?xml version="1.0" encoding="utf-8"?>
-<ds:datastoreItem xmlns:ds="http://schemas.openxmlformats.org/officeDocument/2006/customXml" ds:itemID="{56FDB9D2-DBA4-4B3D-8480-874F2B982B68}">
+<ds:datastoreItem xmlns:ds="http://schemas.openxmlformats.org/officeDocument/2006/customXml" ds:itemID="{91859E07-0C6D-409A-B3A3-B4E4C9334D73}">
   <ds:schemaRefs>
     <ds:schemaRef ds:uri="http://schemas.openxmlformats.org/officeDocument/2006/bibliography"/>
   </ds:schemaRefs>

</xml_diff>